<commit_message>
Added Sharing and Projects
Updated connecting Raspberry and added new project material
</commit_message>
<xml_diff>
--- a/Pi Connecting/4 Raspberry Pi Connecting - Sharing my Connection.docx
+++ b/Pi Connecting/4 Raspberry Pi Connecting - Sharing my Connection.docx
@@ -7,8 +7,6 @@
         <w:pStyle w:val="SushiNormal"/>
         <w:ind w:left="-288"/>
       </w:pPr>
-      <w:bookmarkStart w:id="0" w:name="_GoBack"/>
-      <w:bookmarkEnd w:id="0"/>
       <w:r>
         <w:rPr>
           <w:rStyle w:val="SushiSectionNumber"/>
@@ -19,7 +17,34 @@
         <w:t xml:space="preserve"> </w:t>
       </w:r>
       <w:r>
-        <w:t>If your Pi does not have a Wifi Dongle then you can still connect it to your Wifi network using your PC as a Bridge. This will allow the Pi to send traffic through the Ethernet port to the PC and then out onto your Wifi network – effectively using the PC as a “Bridge”</w:t>
+        <w:t xml:space="preserve">If your Pi does not have a </w:t>
+      </w:r>
+      <w:proofErr w:type="spellStart"/>
+      <w:r>
+        <w:t>Wifi</w:t>
+      </w:r>
+      <w:proofErr w:type="spellEnd"/>
+      <w:r>
+        <w:t xml:space="preserve"> Dongle then you can still connect it to your </w:t>
+      </w:r>
+      <w:proofErr w:type="spellStart"/>
+      <w:r>
+        <w:t>Wifi</w:t>
+      </w:r>
+      <w:proofErr w:type="spellEnd"/>
+      <w:r>
+        <w:t xml:space="preserve"> network using your PC as a Bridge. This will allow the Pi to send traffic through the Ethernet port to the PC and then out onto your </w:t>
+      </w:r>
+      <w:proofErr w:type="spellStart"/>
+      <w:r>
+        <w:t>Wifi</w:t>
+      </w:r>
+      <w:proofErr w:type="spellEnd"/>
+      <w:r>
+        <w:t xml:space="preserve"> network – effectively using the PC as a “Bridge”</w:t>
+      </w:r>
+      <w:r>
+        <w:t xml:space="preserve">. </w:t>
       </w:r>
     </w:p>
     <w:p>
@@ -46,7 +71,13 @@
         <w:rPr>
           <w:i/>
         </w:rPr>
-        <w:t>setting a Static IP address on both the Pi and the Lan Connection.</w:t>
+        <w:t>setting a Static IP address on bot</w:t>
+      </w:r>
+      <w:r>
+        <w:rPr>
+          <w:i/>
+        </w:rPr>
+        <w:t>h the Pi and the Lan Connection and is useful when using your PC and Pi in a headless mode, and accessing the Pi from your PC.</w:t>
       </w:r>
     </w:p>
     <w:p>
@@ -266,7 +297,15 @@
         <w:t xml:space="preserve">Now allow sharing </w:t>
       </w:r>
       <w:r>
-        <w:t xml:space="preserve">the Wifi connection </w:t>
+        <w:t xml:space="preserve">the </w:t>
+      </w:r>
+      <w:proofErr w:type="spellStart"/>
+      <w:r>
+        <w:t>Wifi</w:t>
+      </w:r>
+      <w:proofErr w:type="spellEnd"/>
+      <w:r>
+        <w:t xml:space="preserve"> connection </w:t>
       </w:r>
       <w:r>
         <w:t xml:space="preserve">with the </w:t>
@@ -276,6 +315,30 @@
           <w:b/>
         </w:rPr>
         <w:t>Local Area Connection</w:t>
+      </w:r>
+      <w:r>
+        <w:rPr>
+          <w:b/>
+        </w:rPr>
+        <w:t>.</w:t>
+      </w:r>
+      <w:r>
+        <w:t xml:space="preserve"> </w:t>
+      </w:r>
+    </w:p>
+    <w:p>
+      <w:pPr>
+        <w:pStyle w:val="SushiNormal"/>
+        <w:ind w:left="-288"/>
+        <w:rPr>
+          <w:i/>
+        </w:rPr>
+      </w:pPr>
+      <w:r>
+        <w:rPr>
+          <w:i/>
+        </w:rPr>
+        <w:t>In windows 10 the home networking drop down may not be present.</w:t>
       </w:r>
     </w:p>
     <w:p>
@@ -428,18 +491,19 @@
         <w:t xml:space="preserve"> will be dynamically allocated from the same IP Range.</w:t>
       </w:r>
       <w:r>
-        <w:t xml:space="preserve"> To find out what address it has been given you can run this command</w:t>
-      </w:r>
-      <w:r>
-        <w:t xml:space="preserve"> in a Command Prompt</w:t>
-      </w:r>
-    </w:p>
-    <w:p>
-      <w:pPr>
-        <w:pStyle w:val="SushiCommand"/>
-      </w:pPr>
-      <w:r>
-        <w:t>arp -a</w:t>
+        <w:t xml:space="preserve"> </w:t>
+      </w:r>
+    </w:p>
+    <w:p>
+      <w:pPr>
+        <w:spacing w:after="160"/>
+        <w:ind w:left="0"/>
+        <w:rPr>
+          <w:color w:val="58595B"/>
+        </w:rPr>
+      </w:pPr>
+      <w:r>
+        <w:br w:type="page"/>
       </w:r>
     </w:p>
     <w:p>
@@ -447,6 +511,16 @@
         <w:pStyle w:val="SushiNormal"/>
         <w:ind w:left="-288"/>
       </w:pPr>
+      <w:r>
+        <w:rPr>
+          <w:rStyle w:val="SushiSectionNumber"/>
+        </w:rPr>
+        <w:lastRenderedPageBreak/>
+        <w:t>5</w:t>
+      </w:r>
+      <w:r>
+        <w:t xml:space="preserve"> The address the Pi will get may vary each time the Pi is connected. One method of finding the Pi is to ping each available IP address. A command line batch file ‘findmypi.bat’ is included to help automate this.</w:t>
+      </w:r>
     </w:p>
     <w:p>
       <w:pPr>
@@ -454,10 +528,55 @@
         <w:ind w:left="-288"/>
       </w:pPr>
       <w:r>
+        <w:t>Once you have run this once, t</w:t>
+      </w:r>
+      <w:r>
+        <w:t xml:space="preserve">o find out what address </w:t>
+      </w:r>
+      <w:r>
+        <w:t xml:space="preserve">you Pi has </w:t>
+      </w:r>
+      <w:r>
+        <w:t>been given you can ru</w:t>
+      </w:r>
+      <w:bookmarkStart w:id="0" w:name="_GoBack"/>
+      <w:bookmarkEnd w:id="0"/>
+      <w:r>
+        <w:t>n this command</w:t>
+      </w:r>
+      <w:r>
+        <w:t xml:space="preserve"> in a Command Prompt</w:t>
+      </w:r>
+    </w:p>
+    <w:p>
+      <w:pPr>
+        <w:pStyle w:val="SushiCommand"/>
+      </w:pPr>
+      <w:proofErr w:type="spellStart"/>
+      <w:proofErr w:type="gramStart"/>
+      <w:r>
+        <w:t>arp</w:t>
+      </w:r>
+      <w:proofErr w:type="spellEnd"/>
+      <w:proofErr w:type="gramEnd"/>
+      <w:r>
+        <w:t xml:space="preserve"> -a</w:t>
+      </w:r>
+    </w:p>
+    <w:p>
+      <w:pPr>
+        <w:pStyle w:val="SushiNormal"/>
+      </w:pPr>
+    </w:p>
+    <w:p>
+      <w:pPr>
+        <w:pStyle w:val="SushiNormal"/>
+        <w:ind w:left="-288"/>
+      </w:pPr>
+      <w:r>
         <w:rPr>
           <w:noProof/>
         </w:rPr>
-        <w:lastRenderedPageBreak/>
         <w:drawing>
           <wp:inline distT="0" distB="0" distL="0" distR="0" wp14:anchorId="7C8B7E3A" wp14:editId="6AC1DDD7">
             <wp:extent cx="5731510" cy="2938145"/>
@@ -501,34 +620,48 @@
         <w:ind w:left="-288"/>
       </w:pPr>
       <w:r>
-        <w:t xml:space="preserve">Loo at </w:t>
+        <w:t>Loo</w:t>
+      </w:r>
+      <w:r>
+        <w:t>k</w:t>
+      </w:r>
+      <w:r>
+        <w:t xml:space="preserve"> at </w:t>
       </w:r>
       <w:r>
         <w:t>the list to find the MAC Address of your Pi.</w:t>
       </w:r>
       <w:r>
-        <w:t xml:space="preserve"> You can then remotely access your Pi! </w:t>
+        <w:t xml:space="preserve"> You can then remotely access your Pi!</w:t>
       </w:r>
     </w:p>
     <w:p>
       <w:pPr>
         <w:pStyle w:val="SushiNormal"/>
         <w:ind w:left="-288"/>
-      </w:pPr>
-      <w:r>
-        <w:rPr>
-          <w:rStyle w:val="SushiSectionNumber"/>
-        </w:rPr>
-        <w:t>4</w:t>
-      </w:r>
-      <w:r>
-        <w:t xml:space="preserve"> </w:t>
-      </w:r>
-      <w:r>
-        <w:t xml:space="preserve">Finally, when using this method you may need to set the DNS address manually on the </w:t>
-      </w:r>
-      <w:r>
-        <w:t>network preferences on the Pi if you want to surf the internet or download additional content to the Pi.</w:t>
+        <w:rPr>
+          <w:i/>
+        </w:rPr>
+      </w:pPr>
+      <w:r>
+        <w:rPr>
+          <w:i/>
+        </w:rPr>
+        <w:t xml:space="preserve">Once you have located your Pi, you can then use Putty to connect to it. To access the Desktop of the Pi you will need to install </w:t>
+      </w:r>
+      <w:proofErr w:type="spellStart"/>
+      <w:r>
+        <w:rPr>
+          <w:i/>
+        </w:rPr>
+        <w:t>TightVNC</w:t>
+      </w:r>
+      <w:proofErr w:type="spellEnd"/>
+      <w:r>
+        <w:rPr>
+          <w:i/>
+        </w:rPr>
+        <w:t xml:space="preserve"> on both your PC and your Pi. Refer to other Sushi cards in this collection to find out how to do this.</w:t>
       </w:r>
     </w:p>
     <w:p>
@@ -536,10 +669,38 @@
         <w:pStyle w:val="SushiNormal"/>
         <w:ind w:left="-288"/>
       </w:pPr>
+    </w:p>
+    <w:p>
+      <w:pPr>
+        <w:pStyle w:val="SushiNormal"/>
+        <w:ind w:left="-288"/>
+      </w:pPr>
+      <w:r>
+        <w:rPr>
+          <w:rStyle w:val="SushiSectionNumber"/>
+        </w:rPr>
+        <w:t>6</w:t>
+      </w:r>
+      <w:r>
+        <w:t xml:space="preserve"> </w:t>
+      </w:r>
+      <w:r>
+        <w:t xml:space="preserve">Finally, when using this method you may need to set the DNS address manually on the </w:t>
+      </w:r>
+      <w:r>
+        <w:t>network preferences on the Pi if you want to surf the internet or download additional content to the Pi.</w:t>
+      </w:r>
+    </w:p>
+    <w:p>
+      <w:pPr>
+        <w:pStyle w:val="SushiNormal"/>
+        <w:ind w:left="-288"/>
+      </w:pPr>
       <w:r>
         <w:rPr>
           <w:noProof/>
         </w:rPr>
+        <w:lastRenderedPageBreak/>
         <w:drawing>
           <wp:inline distT="0" distB="0" distL="0" distR="0" wp14:anchorId="25AE28C7" wp14:editId="7F5079BD">
             <wp:extent cx="2914650" cy="3000375"/>
@@ -575,6 +736,55 @@
             </a:graphic>
           </wp:inline>
         </w:drawing>
+      </w:r>
+    </w:p>
+    <w:p>
+      <w:pPr>
+        <w:pStyle w:val="SushiNormal"/>
+        <w:ind w:left="-288"/>
+      </w:pPr>
+    </w:p>
+    <w:p>
+      <w:pPr>
+        <w:pStyle w:val="SushiNormal"/>
+        <w:ind w:left="-288"/>
+        <w:rPr>
+          <w:i/>
+        </w:rPr>
+      </w:pPr>
+      <w:r>
+        <w:rPr>
+          <w:i/>
+        </w:rPr>
+        <w:t xml:space="preserve">8.8.8.8 </w:t>
+      </w:r>
+      <w:proofErr w:type="gramStart"/>
+      <w:r>
+        <w:rPr>
+          <w:i/>
+        </w:rPr>
+        <w:t>is</w:t>
+      </w:r>
+      <w:proofErr w:type="gramEnd"/>
+      <w:r>
+        <w:rPr>
+          <w:i/>
+        </w:rPr>
+        <w:t xml:space="preserve"> </w:t>
+      </w:r>
+      <w:proofErr w:type="spellStart"/>
+      <w:r>
+        <w:rPr>
+          <w:i/>
+        </w:rPr>
+        <w:t>google’s</w:t>
+      </w:r>
+      <w:proofErr w:type="spellEnd"/>
+      <w:r>
+        <w:rPr>
+          <w:i/>
+        </w:rPr>
+        <w:t xml:space="preserve"> DNS server.</w:t>
       </w:r>
     </w:p>
     <w:sectPr>
@@ -1125,12 +1335,21 @@
                               </w:rPr>
                             </w:sdtEndPr>
                             <w:sdtContent>
+                              <w:proofErr w:type="gramStart"/>
                               <w:r>
                                 <w:rPr>
                                   <w:rStyle w:val="SushiHeaderTextChar"/>
                                   <w:b w:val="0"/>
                                 </w:rPr>
-                                <w:t>sharing my Internet connection</w:t>
+                                <w:t>sharing</w:t>
+                              </w:r>
+                              <w:proofErr w:type="gramEnd"/>
+                              <w:r>
+                                <w:rPr>
+                                  <w:rStyle w:val="SushiHeaderTextChar"/>
+                                  <w:b w:val="0"/>
+                                </w:rPr>
+                                <w:t xml:space="preserve"> my Internet connection</w:t>
                               </w:r>
                             </w:sdtContent>
                           </w:sdt>
@@ -1326,7 +1545,7 @@
                                 <w:noProof/>
                                 <w:sz w:val="30"/>
                               </w:rPr>
-                              <w:t>1</w:t>
+                              <w:t>6</w:t>
                             </w:r>
                             <w:r>
                               <w:rPr>
@@ -1383,7 +1602,7 @@
                                 <w:noProof/>
                                 <w:sz w:val="30"/>
                               </w:rPr>
-                              <w:t>5</w:t>
+                              <w:t>6</w:t>
                             </w:r>
                             <w:r>
                               <w:rPr>
@@ -1874,7 +2093,7 @@
                           <w:noProof/>
                           <w:sz w:val="30"/>
                         </w:rPr>
-                        <w:t>1</w:t>
+                        <w:t>6</w:t>
                       </w:r>
                       <w:r>
                         <w:rPr>
@@ -1931,7 +2150,7 @@
                           <w:noProof/>
                           <w:sz w:val="30"/>
                         </w:rPr>
-                        <w:t>5</w:t>
+                        <w:t>6</w:t>
                       </w:r>
                       <w:r>
                         <w:rPr>
@@ -2058,8 +2277,13 @@
                             <w:pStyle w:val="SushiHeaderTextBold"/>
                           </w:pPr>
                           <w:r>
-                            <w:t>I’m Learning</w:t>
+                            <w:t xml:space="preserve">I’m </w:t>
                           </w:r>
+                          <w:proofErr w:type="gramStart"/>
+                          <w:r>
+                            <w:t>Learning</w:t>
+                          </w:r>
+                          <w:proofErr w:type="gramEnd"/>
                           <w:r>
                             <w:t xml:space="preserve"> about</w:t>
                           </w:r>
@@ -3107,7 +3331,7 @@
 </file>
 
 <file path=customXml/itemProps1.xml><?xml version="1.0" encoding="utf-8"?>
-<ds:datastoreItem xmlns:ds="http://schemas.openxmlformats.org/officeDocument/2006/customXml" ds:itemID="{78B5DD9E-5AFC-44F0-9305-10E840112018}">
+<ds:datastoreItem xmlns:ds="http://schemas.openxmlformats.org/officeDocument/2006/customXml" ds:itemID="{57710451-E521-44C8-8729-01DE74D0F2E9}">
   <ds:schemaRefs>
     <ds:schemaRef ds:uri="http://schemas.openxmlformats.org/officeDocument/2006/bibliography"/>
   </ds:schemaRefs>

</xml_diff>

<commit_message>
Updated Sharing My connection
</commit_message>
<xml_diff>
--- a/Pi Connecting/4 Raspberry Pi Connecting - Sharing my Connection.docx
+++ b/Pi Connecting/4 Raspberry Pi Connecting - Sharing my Connection.docx
@@ -17,46 +17,51 @@
         <w:t xml:space="preserve"> </w:t>
       </w:r>
       <w:r>
-        <w:t xml:space="preserve">If your Pi does not have a </w:t>
+        <w:t>You can your</w:t>
+      </w:r>
+      <w:r>
+        <w:t xml:space="preserve"> Pi </w:t>
+      </w:r>
+      <w:r>
+        <w:t xml:space="preserve">in </w:t>
+      </w:r>
+      <w:r>
+        <w:rPr>
+          <w:b/>
+        </w:rPr>
+        <w:t>Headless mode</w:t>
+      </w:r>
+      <w:r>
+        <w:t xml:space="preserve"> (using </w:t>
       </w:r>
       <w:proofErr w:type="spellStart"/>
       <w:r>
-        <w:t>Wifi</w:t>
+        <w:t>TightVNC</w:t>
       </w:r>
       <w:proofErr w:type="spellEnd"/>
       <w:r>
-        <w:t xml:space="preserve"> Dongle then you can still connect it to your </w:t>
-      </w:r>
-      <w:proofErr w:type="spellStart"/>
-      <w:r>
-        <w:t>Wifi</w:t>
-      </w:r>
-      <w:proofErr w:type="spellEnd"/>
-      <w:r>
-        <w:t xml:space="preserve"> network using your PC as a Bridge. This will allow the Pi to send traffic through the Ethernet port to the PC and then out onto your </w:t>
-      </w:r>
-      <w:proofErr w:type="spellStart"/>
-      <w:r>
-        <w:t>Wifi</w:t>
-      </w:r>
-      <w:proofErr w:type="spellEnd"/>
-      <w:r>
-        <w:t xml:space="preserve"> network – effectively using the PC as a “Bridge”</w:t>
-      </w:r>
-      <w:r>
-        <w:t xml:space="preserve">. </w:t>
+        <w:t xml:space="preserve"> on your PC/Laptop to remote</w:t>
+      </w:r>
+      <w:r>
+        <w:t>l</w:t>
+      </w:r>
+      <w:r>
+        <w:t>y control the Pi)</w:t>
+      </w:r>
+      <w:r>
+        <w:t>.</w:t>
+      </w:r>
+      <w:r>
+        <w:t xml:space="preserve"> To do this the Pi must first be connected to your network. You can simulate a network by connecting the Pi directly to the Ethernet Port of your PC/Laptop. </w:t>
+      </w:r>
+      <w:r>
+        <w:t>(You can even power the Pi from a USB port)</w:t>
       </w:r>
     </w:p>
     <w:p>
       <w:pPr>
         <w:pStyle w:val="SushiNormal"/>
         <w:ind w:left="-288"/>
-      </w:pPr>
-    </w:p>
-    <w:p>
-      <w:pPr>
-        <w:pStyle w:val="SushiNormal"/>
-        <w:ind w:left="-288"/>
         <w:rPr>
           <w:i/>
         </w:rPr>
@@ -64,63 +69,13 @@
       <w:r>
         <w:rPr>
           <w:i/>
-        </w:rPr>
-        <w:t xml:space="preserve">You can use this method as an alternative to </w:t>
-      </w:r>
-      <w:r>
-        <w:rPr>
-          <w:i/>
-        </w:rPr>
-        <w:t>setting a Static IP address on bot</w:t>
-      </w:r>
-      <w:r>
-        <w:rPr>
-          <w:i/>
-        </w:rPr>
-        <w:t>h the Pi and the Lan Connection and is useful when using your PC and Pi in a headless mode, and accessing the Pi from your PC.</w:t>
-      </w:r>
-    </w:p>
-    <w:p>
-      <w:pPr>
-        <w:pStyle w:val="SushiNormal"/>
-        <w:ind w:left="-288"/>
-      </w:pPr>
-    </w:p>
-    <w:p>
-      <w:pPr>
-        <w:pStyle w:val="SushiNormal"/>
-        <w:ind w:left="-288"/>
-      </w:pPr>
-      <w:r>
-        <w:rPr>
-          <w:rStyle w:val="SushiSectionNumber"/>
-        </w:rPr>
-        <w:t>2</w:t>
-      </w:r>
-      <w:r>
-        <w:t xml:space="preserve"> Go to the Control Panel and Open the Network and Sharing Centre</w:t>
-      </w:r>
-    </w:p>
-    <w:p>
-      <w:pPr>
-        <w:pStyle w:val="SushiNormal"/>
-        <w:ind w:left="-288"/>
-      </w:pPr>
-    </w:p>
-    <w:p>
-      <w:pPr>
-        <w:pStyle w:val="SushiNormal"/>
-        <w:ind w:left="-288"/>
-      </w:pPr>
-      <w:r>
-        <w:rPr>
           <w:noProof/>
         </w:rPr>
         <w:drawing>
-          <wp:inline distT="0" distB="0" distL="0" distR="0" wp14:anchorId="7A5CFB97" wp14:editId="49949E60">
-            <wp:extent cx="5731510" cy="4370070"/>
-            <wp:effectExtent l="0" t="0" r="2540" b="0"/>
-            <wp:docPr id="1" name="Picture 1"/>
+          <wp:inline distT="0" distB="0" distL="0" distR="0">
+            <wp:extent cx="4945986" cy="3709490"/>
+            <wp:effectExtent l="0" t="0" r="7620" b="5715"/>
+            <wp:docPr id="2" name="Picture 2" descr="C:\Users\francisr\Pictures\IMG_1141.JPG"/>
             <wp:cNvGraphicFramePr>
               <a:graphicFrameLocks xmlns:a="http://schemas.openxmlformats.org/drawingml/2006/main" noChangeAspect="1"/>
             </wp:cNvGraphicFramePr>
@@ -128,23 +83,36 @@
               <a:graphicData uri="http://schemas.openxmlformats.org/drawingml/2006/picture">
                 <pic:pic xmlns:pic="http://schemas.openxmlformats.org/drawingml/2006/picture">
                   <pic:nvPicPr>
-                    <pic:cNvPr id="1" name=""/>
-                    <pic:cNvPicPr/>
+                    <pic:cNvPr id="0" name="Picture 1" descr="C:\Users\francisr\Pictures\IMG_1141.JPG"/>
+                    <pic:cNvPicPr>
+                      <a:picLocks noChangeAspect="1" noChangeArrowheads="1"/>
+                    </pic:cNvPicPr>
                   </pic:nvPicPr>
                   <pic:blipFill>
-                    <a:blip r:embed="rId7"/>
+                    <a:blip r:embed="rId7" cstate="print">
+                      <a:extLst>
+                        <a:ext uri="{28A0092B-C50C-407E-A947-70E740481C1C}">
+                          <a14:useLocalDpi xmlns:a14="http://schemas.microsoft.com/office/drawing/2010/main" val="0"/>
+                        </a:ext>
+                      </a:extLst>
+                    </a:blip>
+                    <a:srcRect/>
                     <a:stretch>
                       <a:fillRect/>
                     </a:stretch>
                   </pic:blipFill>
-                  <pic:spPr>
+                  <pic:spPr bwMode="auto">
                     <a:xfrm>
                       <a:off x="0" y="0"/>
-                      <a:ext cx="5731510" cy="4370070"/>
+                      <a:ext cx="4948378" cy="3711284"/>
                     </a:xfrm>
                     <a:prstGeom prst="rect">
                       <a:avLst/>
                     </a:prstGeom>
+                    <a:noFill/>
+                    <a:ln>
+                      <a:noFill/>
+                    </a:ln>
                   </pic:spPr>
                 </pic:pic>
               </a:graphicData>
@@ -155,85 +123,55 @@
     </w:p>
     <w:p>
       <w:pPr>
-        <w:spacing w:after="160"/>
-        <w:ind w:left="0"/>
-        <w:rPr>
-          <w:color w:val="58595B"/>
-        </w:rPr>
-      </w:pPr>
-      <w:r>
-        <w:br w:type="page"/>
-      </w:r>
-    </w:p>
-    <w:p>
-      <w:pPr>
         <w:pStyle w:val="SushiNormal"/>
         <w:ind w:left="-288"/>
-      </w:pPr>
-      <w:r>
-        <w:rPr>
-          <w:rStyle w:val="SushiSectionNumber"/>
-        </w:rPr>
-        <w:lastRenderedPageBreak/>
-        <w:t>3</w:t>
-      </w:r>
-      <w:r>
-        <w:t xml:space="preserve"> </w:t>
-      </w:r>
-      <w:r>
-        <w:t xml:space="preserve">Now click on </w:t>
-      </w:r>
-      <w:r>
-        <w:t xml:space="preserve">the </w:t>
-      </w:r>
-      <w:r>
-        <w:rPr>
-          <w:b/>
-        </w:rPr>
-        <w:t>Wireless</w:t>
-      </w:r>
-      <w:r>
-        <w:t xml:space="preserve"> connection you are using to connect to the Internet, click on </w:t>
-      </w:r>
-      <w:r>
-        <w:rPr>
-          <w:b/>
-        </w:rPr>
-        <w:t>Properties</w:t>
-      </w:r>
-      <w:r>
-        <w:t xml:space="preserve"> and then click the </w:t>
-      </w:r>
-      <w:r>
-        <w:rPr>
-          <w:b/>
-        </w:rPr>
-        <w:t>Sharing</w:t>
-      </w:r>
-      <w:r>
-        <w:t xml:space="preserve"> tab.</w:t>
-      </w:r>
+        <w:rPr>
+          <w:i/>
+        </w:rPr>
+      </w:pPr>
     </w:p>
     <w:p>
       <w:pPr>
         <w:pStyle w:val="SushiNormal"/>
         <w:ind w:left="-288"/>
       </w:pPr>
+      <w:r>
+        <w:rPr>
+          <w:rStyle w:val="SushiSectionNumber"/>
+        </w:rPr>
+        <w:t>2</w:t>
+      </w:r>
+      <w:r>
+        <w:t xml:space="preserve"> </w:t>
+      </w:r>
+      <w:r>
+        <w:t xml:space="preserve">The first step is to enable Internet Sharing. </w:t>
+      </w:r>
+      <w:r>
+        <w:t>Go to the Control Panel and Open the Network and Sharing Centre</w:t>
+      </w:r>
     </w:p>
     <w:p>
       <w:pPr>
         <w:pStyle w:val="SushiNormal"/>
         <w:ind w:left="-288"/>
       </w:pPr>
+    </w:p>
+    <w:p>
+      <w:pPr>
+        <w:pStyle w:val="SushiNormal"/>
+        <w:ind w:left="-288"/>
+      </w:pPr>
       <w:r>
         <w:rPr>
           <w:noProof/>
         </w:rPr>
+        <w:lastRenderedPageBreak/>
         <w:drawing>
-          <wp:inline distT="0" distB="0" distL="0" distR="0" wp14:anchorId="5FB3FE0F" wp14:editId="3432081E">
-            <wp:extent cx="4943475" cy="4476750"/>
-            <wp:effectExtent l="0" t="0" r="9525" b="0"/>
-            <wp:docPr id="3" name="Picture 3"/>
+          <wp:inline distT="0" distB="0" distL="0" distR="0" wp14:anchorId="7A5CFB97" wp14:editId="49949E60">
+            <wp:extent cx="5731510" cy="4370070"/>
+            <wp:effectExtent l="0" t="0" r="2540" b="0"/>
+            <wp:docPr id="1" name="Picture 1"/>
             <wp:cNvGraphicFramePr>
               <a:graphicFrameLocks xmlns:a="http://schemas.openxmlformats.org/drawingml/2006/main" noChangeAspect="1"/>
             </wp:cNvGraphicFramePr>
@@ -253,7 +191,7 @@
                   <pic:spPr>
                     <a:xfrm>
                       <a:off x="0" y="0"/>
-                      <a:ext cx="4943475" cy="4476750"/>
+                      <a:ext cx="5731510" cy="4370070"/>
                     </a:xfrm>
                     <a:prstGeom prst="rect">
                       <a:avLst/>
@@ -288,79 +226,65 @@
           <w:rStyle w:val="SushiSectionNumber"/>
         </w:rPr>
         <w:lastRenderedPageBreak/>
-        <w:t>4</w:t>
+        <w:t>3</w:t>
       </w:r>
       <w:r>
         <w:t xml:space="preserve"> </w:t>
       </w:r>
       <w:r>
-        <w:t xml:space="preserve">Now allow sharing </w:t>
+        <w:t xml:space="preserve">Now click on </w:t>
       </w:r>
       <w:r>
         <w:t xml:space="preserve">the </w:t>
       </w:r>
-      <w:proofErr w:type="spellStart"/>
-      <w:r>
-        <w:t>Wifi</w:t>
-      </w:r>
-      <w:proofErr w:type="spellEnd"/>
-      <w:r>
-        <w:t xml:space="preserve"> connection </w:t>
-      </w:r>
-      <w:r>
-        <w:t xml:space="preserve">with the </w:t>
-      </w:r>
       <w:r>
         <w:rPr>
           <w:b/>
         </w:rPr>
-        <w:t>Local Area Connection</w:t>
+        <w:t>Wireless</w:t>
+      </w:r>
+      <w:r>
+        <w:t xml:space="preserve"> connection you are using to connect to the Internet, click on </w:t>
       </w:r>
       <w:r>
         <w:rPr>
           <w:b/>
         </w:rPr>
-        <w:t>.</w:t>
-      </w:r>
-      <w:r>
-        <w:t xml:space="preserve"> </w:t>
+        <w:t>Properties</w:t>
+      </w:r>
+      <w:r>
+        <w:t xml:space="preserve"> and then click the </w:t>
+      </w:r>
+      <w:r>
+        <w:rPr>
+          <w:b/>
+        </w:rPr>
+        <w:t>Sharing</w:t>
+      </w:r>
+      <w:r>
+        <w:t xml:space="preserve"> tab.</w:t>
       </w:r>
     </w:p>
     <w:p>
       <w:pPr>
         <w:pStyle w:val="SushiNormal"/>
         <w:ind w:left="-288"/>
-        <w:rPr>
-          <w:i/>
-        </w:rPr>
-      </w:pPr>
-      <w:r>
-        <w:rPr>
-          <w:i/>
-        </w:rPr>
-        <w:t>In windows 10 the home networking drop down may not be present.</w:t>
-      </w:r>
+      </w:pPr>
     </w:p>
     <w:p>
       <w:pPr>
         <w:pStyle w:val="SushiNormal"/>
         <w:ind w:left="-288"/>
       </w:pPr>
-    </w:p>
-    <w:p>
-      <w:pPr>
-        <w:pStyle w:val="SushiNormal"/>
-        <w:ind w:left="-288"/>
-      </w:pPr>
       <w:r>
         <w:rPr>
           <w:noProof/>
         </w:rPr>
         <w:drawing>
-          <wp:inline distT="0" distB="0" distL="0" distR="0" wp14:anchorId="1956D10B" wp14:editId="7CE87CB0">
-            <wp:extent cx="3562350" cy="4448175"/>
-            <wp:effectExtent l="0" t="0" r="0" b="9525"/>
-            <wp:docPr id="12" name="Picture 12"/>
+          <wp:inline distT="0" distB="0" distL="0" distR="0" wp14:anchorId="5FB3FE0F" wp14:editId="3432081E">
+            <wp:extent cx="4943475" cy="4476750"/>
+            <wp:effectExtent l="0" t="0" r="9525" b="0"/>
+            <wp:docPr id="3" name="Picture 3"/>
             <wp:cNvGraphicFramePr>
               <a:graphicFrameLocks xmlns:a="http://schemas.openxmlformats.org/drawingml/2006/main" noChangeAspect="1"/>
             </wp:cNvGraphicFramePr>
@@ -380,7 +304,7 @@
                   <pic:spPr>
                     <a:xfrm>
                       <a:off x="0" y="0"/>
-                      <a:ext cx="3562350" cy="4448175"/>
+                      <a:ext cx="4943475" cy="4476750"/>
                     </a:xfrm>
                     <a:prstGeom prst="rect">
                       <a:avLst/>
@@ -395,49 +319,99 @@
     </w:p>
     <w:p>
       <w:pPr>
+        <w:spacing w:after="160"/>
+        <w:ind w:left="0"/>
+        <w:rPr>
+          <w:color w:val="58595B"/>
+        </w:rPr>
+      </w:pPr>
+      <w:r>
+        <w:br w:type="page"/>
+      </w:r>
+    </w:p>
+    <w:p>
+      <w:pPr>
         <w:pStyle w:val="SushiNormal"/>
         <w:ind w:left="-288"/>
       </w:pPr>
       <w:r>
-        <w:t>By default windows will manage</w:t>
-      </w:r>
-      <w:r>
-        <w:t xml:space="preserve"> a private network to the Local Area Network and will automatically</w:t>
-      </w:r>
-      <w:r>
-        <w:t xml:space="preserve"> provide a </w:t>
+        <w:rPr>
+          <w:rStyle w:val="SushiSectionNumber"/>
+        </w:rPr>
+        <w:lastRenderedPageBreak/>
+        <w:t>4</w:t>
+      </w:r>
+      <w:r>
+        <w:t xml:space="preserve"> </w:t>
+      </w:r>
+      <w:r>
+        <w:t xml:space="preserve">Now allow sharing </w:t>
+      </w:r>
+      <w:r>
+        <w:t xml:space="preserve">the </w:t>
+      </w:r>
+      <w:proofErr w:type="spellStart"/>
+      <w:r>
+        <w:t>Wifi</w:t>
+      </w:r>
+      <w:proofErr w:type="spellEnd"/>
+      <w:r>
+        <w:t xml:space="preserve"> connection </w:t>
+      </w:r>
+      <w:r>
+        <w:t xml:space="preserve">with the </w:t>
       </w:r>
       <w:r>
         <w:rPr>
           <w:b/>
         </w:rPr>
-        <w:t>private</w:t>
-      </w:r>
-      <w:r>
-        <w:t xml:space="preserve"> IP Address to the Pi </w:t>
-      </w:r>
-      <w:r>
-        <w:t xml:space="preserve">(or any device) </w:t>
-      </w:r>
-      <w:r>
-        <w:t>connected to it.</w:t>
+        <w:t>Local Area Connection</w:t>
+      </w:r>
+      <w:r>
+        <w:rPr>
+          <w:b/>
+        </w:rPr>
+        <w:t>.</w:t>
+      </w:r>
+      <w:r>
+        <w:t xml:space="preserve"> </w:t>
       </w:r>
     </w:p>
     <w:p>
       <w:pPr>
         <w:pStyle w:val="SushiNormal"/>
         <w:ind w:left="-288"/>
+        <w:rPr>
+          <w:i/>
+        </w:rPr>
+      </w:pPr>
+      <w:r>
+        <w:rPr>
+          <w:i/>
+        </w:rPr>
+        <w:t>In windows 10 the home networking drop down may not be present.</w:t>
+      </w:r>
+    </w:p>
+    <w:p>
+      <w:pPr>
+        <w:pStyle w:val="SushiNormal"/>
+        <w:ind w:left="-288"/>
+      </w:pPr>
+    </w:p>
+    <w:p>
+      <w:pPr>
+        <w:pStyle w:val="SushiNormal"/>
+        <w:ind w:left="-288"/>
       </w:pPr>
       <w:r>
         <w:rPr>
           <w:noProof/>
         </w:rPr>
-        <w:lastRenderedPageBreak/>
         <w:drawing>
-          <wp:inline distT="0" distB="0" distL="0" distR="0" wp14:anchorId="01C04D5F" wp14:editId="3E3CCFBE">
-            <wp:extent cx="3886200" cy="4381500"/>
-            <wp:effectExtent l="0" t="0" r="0" b="0"/>
-            <wp:docPr id="16" name="Picture 16"/>
+          <wp:inline distT="0" distB="0" distL="0" distR="0" wp14:anchorId="1956D10B" wp14:editId="7CE87CB0">
+            <wp:extent cx="3562350" cy="4448175"/>
+            <wp:effectExtent l="0" t="0" r="0" b="9525"/>
+            <wp:docPr id="12" name="Picture 12"/>
             <wp:cNvGraphicFramePr>
               <a:graphicFrameLocks xmlns:a="http://schemas.openxmlformats.org/drawingml/2006/main" noChangeAspect="1"/>
             </wp:cNvGraphicFramePr>
@@ -457,7 +431,7 @@
                   <pic:spPr>
                     <a:xfrm>
                       <a:off x="0" y="0"/>
-                      <a:ext cx="3886200" cy="4381500"/>
+                      <a:ext cx="3562350" cy="4448175"/>
                     </a:xfrm>
                     <a:prstGeom prst="rect">
                       <a:avLst/>
@@ -475,6 +449,30 @@
         <w:pStyle w:val="SushiNormal"/>
         <w:ind w:left="-288"/>
       </w:pPr>
+      <w:r>
+        <w:t>By default windows will manage</w:t>
+      </w:r>
+      <w:r>
+        <w:t xml:space="preserve"> a private network to the Local Area Network and will automatically</w:t>
+      </w:r>
+      <w:r>
+        <w:t xml:space="preserve"> provide a </w:t>
+      </w:r>
+      <w:r>
+        <w:rPr>
+          <w:b/>
+        </w:rPr>
+        <w:t>private</w:t>
+      </w:r>
+      <w:r>
+        <w:t xml:space="preserve"> IP Address to the Pi </w:t>
+      </w:r>
+      <w:r>
+        <w:t xml:space="preserve">(or any device) </w:t>
+      </w:r>
+      <w:r>
+        <w:t>connected to it.</w:t>
+      </w:r>
     </w:p>
     <w:p>
       <w:pPr>
@@ -482,106 +480,15 @@
         <w:ind w:left="-288"/>
       </w:pPr>
       <w:r>
-        <w:t xml:space="preserve">The </w:t>
-      </w:r>
-      <w:r>
-        <w:t>Pi Address</w:t>
-      </w:r>
-      <w:r>
-        <w:t xml:space="preserve"> will be dynamically allocated from the same IP Range.</w:t>
-      </w:r>
-      <w:r>
-        <w:t xml:space="preserve"> </w:t>
-      </w:r>
-    </w:p>
-    <w:p>
-      <w:pPr>
-        <w:spacing w:after="160"/>
-        <w:ind w:left="0"/>
-        <w:rPr>
-          <w:color w:val="58595B"/>
-        </w:rPr>
-      </w:pPr>
-      <w:r>
-        <w:br w:type="page"/>
-      </w:r>
-    </w:p>
-    <w:p>
-      <w:pPr>
-        <w:pStyle w:val="SushiNormal"/>
-        <w:ind w:left="-288"/>
-      </w:pPr>
-      <w:r>
-        <w:rPr>
-          <w:rStyle w:val="SushiSectionNumber"/>
+        <w:rPr>
+          <w:noProof/>
         </w:rPr>
         <w:lastRenderedPageBreak/>
-        <w:t>5</w:t>
-      </w:r>
-      <w:r>
-        <w:t xml:space="preserve"> The address the Pi will get may vary each time the Pi is connected. One method of finding the Pi is to ping each available IP address. A command line batch file ‘findmypi.bat’ is included to help automate this.</w:t>
-      </w:r>
-    </w:p>
-    <w:p>
-      <w:pPr>
-        <w:pStyle w:val="SushiNormal"/>
-        <w:ind w:left="-288"/>
-      </w:pPr>
-      <w:r>
-        <w:t>Once you have run this once, t</w:t>
-      </w:r>
-      <w:r>
-        <w:t xml:space="preserve">o find out what address </w:t>
-      </w:r>
-      <w:r>
-        <w:t xml:space="preserve">you Pi has </w:t>
-      </w:r>
-      <w:r>
-        <w:t>been given you can ru</w:t>
-      </w:r>
-      <w:bookmarkStart w:id="0" w:name="_GoBack"/>
-      <w:bookmarkEnd w:id="0"/>
-      <w:r>
-        <w:t>n this command</w:t>
-      </w:r>
-      <w:r>
-        <w:t xml:space="preserve"> in a Command Prompt</w:t>
-      </w:r>
-    </w:p>
-    <w:p>
-      <w:pPr>
-        <w:pStyle w:val="SushiCommand"/>
-      </w:pPr>
-      <w:proofErr w:type="spellStart"/>
-      <w:proofErr w:type="gramStart"/>
-      <w:r>
-        <w:t>arp</w:t>
-      </w:r>
-      <w:proofErr w:type="spellEnd"/>
-      <w:proofErr w:type="gramEnd"/>
-      <w:r>
-        <w:t xml:space="preserve"> -a</w:t>
-      </w:r>
-    </w:p>
-    <w:p>
-      <w:pPr>
-        <w:pStyle w:val="SushiNormal"/>
-      </w:pPr>
-    </w:p>
-    <w:p>
-      <w:pPr>
-        <w:pStyle w:val="SushiNormal"/>
-        <w:ind w:left="-288"/>
-      </w:pPr>
-      <w:r>
-        <w:rPr>
-          <w:noProof/>
-        </w:rPr>
         <w:drawing>
-          <wp:inline distT="0" distB="0" distL="0" distR="0" wp14:anchorId="7C8B7E3A" wp14:editId="6AC1DDD7">
-            <wp:extent cx="5731510" cy="2938145"/>
-            <wp:effectExtent l="0" t="0" r="2540" b="0"/>
-            <wp:docPr id="20" name="Picture 20"/>
+          <wp:inline distT="0" distB="0" distL="0" distR="0" wp14:anchorId="01C04D5F" wp14:editId="3E3CCFBE">
+            <wp:extent cx="3886200" cy="4381500"/>
+            <wp:effectExtent l="0" t="0" r="0" b="0"/>
+            <wp:docPr id="16" name="Picture 16"/>
             <wp:cNvGraphicFramePr>
               <a:graphicFrameLocks xmlns:a="http://schemas.openxmlformats.org/drawingml/2006/main" noChangeAspect="1"/>
             </wp:cNvGraphicFramePr>
@@ -601,7 +508,7 @@
                   <pic:spPr>
                     <a:xfrm>
                       <a:off x="0" y="0"/>
-                      <a:ext cx="5731510" cy="2938145"/>
+                      <a:ext cx="3886200" cy="4381500"/>
                     </a:xfrm>
                     <a:prstGeom prst="rect">
                       <a:avLst/>
@@ -619,49 +526,23 @@
         <w:pStyle w:val="SushiNormal"/>
         <w:ind w:left="-288"/>
       </w:pPr>
-      <w:r>
-        <w:t>Loo</w:t>
-      </w:r>
-      <w:r>
-        <w:t>k</w:t>
-      </w:r>
-      <w:r>
-        <w:t xml:space="preserve"> at </w:t>
-      </w:r>
-      <w:r>
-        <w:t>the list to find the MAC Address of your Pi.</w:t>
-      </w:r>
-      <w:r>
-        <w:t xml:space="preserve"> You can then remotely access your Pi!</w:t>
-      </w:r>
     </w:p>
     <w:p>
       <w:pPr>
         <w:pStyle w:val="SushiNormal"/>
         <w:ind w:left="-288"/>
-        <w:rPr>
-          <w:i/>
-        </w:rPr>
-      </w:pPr>
-      <w:r>
-        <w:rPr>
-          <w:i/>
-        </w:rPr>
-        <w:t xml:space="preserve">Once you have located your Pi, you can then use Putty to connect to it. To access the Desktop of the Pi you will need to install </w:t>
-      </w:r>
-      <w:proofErr w:type="spellStart"/>
-      <w:r>
-        <w:rPr>
-          <w:i/>
-        </w:rPr>
-        <w:t>TightVNC</w:t>
-      </w:r>
-      <w:proofErr w:type="spellEnd"/>
-      <w:r>
-        <w:rPr>
-          <w:i/>
-        </w:rPr>
-        <w:t xml:space="preserve"> on both your PC and your Pi. Refer to other Sushi cards in this collection to find out how to do this.</w:t>
+      </w:pPr>
+      <w:r>
+        <w:t xml:space="preserve">The </w:t>
+      </w:r>
+      <w:r>
+        <w:t>Pi Address</w:t>
+      </w:r>
+      <w:r>
+        <w:t xml:space="preserve"> will be dynamically allocated from the same IP Range.</w:t>
+      </w:r>
+      <w:r>
+        <w:t xml:space="preserve"> </w:t>
       </w:r>
     </w:p>
     <w:p>
@@ -672,6 +553,26 @@
     </w:p>
     <w:p>
       <w:pPr>
+        <w:pStyle w:val="SushiSectionHighlight"/>
+      </w:pPr>
+      <w:r>
+        <w:t xml:space="preserve">For Apple Mac OSX Users you can achieve the same by enabling Internet Sharing in the Sharing option of System Preferences. The Default IP Range for Mac OSX will be 192.168.2.1. </w:t>
+      </w:r>
+    </w:p>
+    <w:p>
+      <w:pPr>
+        <w:spacing w:after="160"/>
+        <w:ind w:left="0"/>
+        <w:rPr>
+          <w:color w:val="58595B"/>
+        </w:rPr>
+      </w:pPr>
+      <w:r>
+        <w:br w:type="page"/>
+      </w:r>
+    </w:p>
+    <w:p>
+      <w:pPr>
         <w:pStyle w:val="SushiNormal"/>
         <w:ind w:left="-288"/>
       </w:pPr>
@@ -679,33 +580,203 @@
         <w:rPr>
           <w:rStyle w:val="SushiSectionNumber"/>
         </w:rPr>
-        <w:t>6</w:t>
-      </w:r>
-      <w:r>
-        <w:t xml:space="preserve"> </w:t>
-      </w:r>
-      <w:r>
-        <w:t xml:space="preserve">Finally, when using this method you may need to set the DNS address manually on the </w:t>
-      </w:r>
-      <w:r>
-        <w:t>network preferences on the Pi if you want to surf the internet or download additional content to the Pi.</w:t>
-      </w:r>
+        <w:lastRenderedPageBreak/>
+        <w:t>5</w:t>
+      </w:r>
+      <w:r>
+        <w:t xml:space="preserve"> The address the Pi will get may vary each time the Pi is connected. One method of finding the Pi is to ping each available IP address. A command line batch file ‘findmypi.bat’ is included to help automate this.</w:t>
+      </w:r>
+      <w:bookmarkStart w:id="0" w:name="_GoBack"/>
+      <w:bookmarkEnd w:id="0"/>
     </w:p>
     <w:p>
       <w:pPr>
         <w:pStyle w:val="SushiNormal"/>
         <w:ind w:left="-288"/>
+        <w:rPr>
+          <w:b/>
+          <w:i/>
+        </w:rPr>
+      </w:pPr>
+    </w:p>
+    <w:p>
+      <w:pPr>
+        <w:pStyle w:val="SushiNormal"/>
+        <w:ind w:left="-288"/>
+        <w:rPr>
+          <w:i/>
+        </w:rPr>
+      </w:pPr>
+      <w:r>
+        <w:rPr>
+          <w:b/>
+          <w:i/>
+        </w:rPr>
+        <w:t xml:space="preserve">For Mac OSX users you can achieve the same </w:t>
+      </w:r>
+      <w:proofErr w:type="gramStart"/>
+      <w:r>
+        <w:rPr>
+          <w:b/>
+          <w:i/>
+        </w:rPr>
+        <w:t xml:space="preserve">using  </w:t>
+      </w:r>
+      <w:proofErr w:type="spellStart"/>
+      <w:r>
+        <w:rPr>
+          <w:rStyle w:val="comment-copy"/>
+          <w:rFonts w:ascii="Consolas" w:hAnsi="Consolas" w:cs="Consolas"/>
+          <w:b/>
+          <w:i/>
+          <w:color w:val="222426"/>
+          <w:sz w:val="20"/>
+          <w:szCs w:val="20"/>
+          <w:shd w:val="clear" w:color="auto" w:fill="EEEEEE"/>
+        </w:rPr>
+        <w:t>nmap</w:t>
+      </w:r>
+      <w:proofErr w:type="spellEnd"/>
+      <w:proofErr w:type="gramEnd"/>
+      <w:r>
+        <w:rPr>
+          <w:rStyle w:val="comment-copy"/>
+          <w:rFonts w:ascii="Consolas" w:hAnsi="Consolas" w:cs="Consolas"/>
+          <w:b/>
+          <w:i/>
+          <w:color w:val="222426"/>
+          <w:sz w:val="20"/>
+          <w:szCs w:val="20"/>
+          <w:shd w:val="clear" w:color="auto" w:fill="EEEEEE"/>
+        </w:rPr>
+        <w:t xml:space="preserve"> -</w:t>
+      </w:r>
+      <w:proofErr w:type="spellStart"/>
+      <w:r>
+        <w:rPr>
+          <w:rStyle w:val="comment-copy"/>
+          <w:rFonts w:ascii="Consolas" w:hAnsi="Consolas" w:cs="Consolas"/>
+          <w:b/>
+          <w:i/>
+          <w:color w:val="222426"/>
+          <w:sz w:val="20"/>
+          <w:szCs w:val="20"/>
+          <w:shd w:val="clear" w:color="auto" w:fill="EEEEEE"/>
+        </w:rPr>
+        <w:t>sP</w:t>
+      </w:r>
+      <w:proofErr w:type="spellEnd"/>
+      <w:r>
+        <w:rPr>
+          <w:rStyle w:val="comment-copy"/>
+          <w:rFonts w:ascii="Consolas" w:hAnsi="Consolas" w:cs="Consolas"/>
+          <w:b/>
+          <w:i/>
+          <w:color w:val="222426"/>
+          <w:sz w:val="20"/>
+          <w:szCs w:val="20"/>
+          <w:shd w:val="clear" w:color="auto" w:fill="EEEEEE"/>
+        </w:rPr>
+        <w:t xml:space="preserve"> 192.168.2</w:t>
+      </w:r>
+      <w:r>
+        <w:rPr>
+          <w:rStyle w:val="comment-copy"/>
+          <w:rFonts w:ascii="Consolas" w:hAnsi="Consolas" w:cs="Consolas"/>
+          <w:b/>
+          <w:i/>
+          <w:color w:val="222426"/>
+          <w:sz w:val="20"/>
+          <w:szCs w:val="20"/>
+          <w:shd w:val="clear" w:color="auto" w:fill="EEEEEE"/>
+        </w:rPr>
+        <w:t>.0/24</w:t>
+      </w:r>
+      <w:r>
+        <w:rPr>
+          <w:rStyle w:val="comment-copy"/>
+          <w:rFonts w:ascii="Consolas" w:hAnsi="Consolas" w:cs="Consolas"/>
+          <w:b/>
+          <w:i/>
+          <w:color w:val="222426"/>
+          <w:sz w:val="20"/>
+          <w:szCs w:val="20"/>
+          <w:shd w:val="clear" w:color="auto" w:fill="EEEEEE"/>
+        </w:rPr>
+        <w:t xml:space="preserve"> </w:t>
+      </w:r>
+    </w:p>
+    <w:p>
+      <w:pPr>
+        <w:pStyle w:val="SushiNormal"/>
+        <w:ind w:left="-288"/>
+      </w:pPr>
+    </w:p>
+    <w:p>
+      <w:pPr>
+        <w:pStyle w:val="SushiNormal"/>
+        <w:ind w:left="-288"/>
+      </w:pPr>
+      <w:r>
+        <w:t xml:space="preserve">Once you have run this once, </w:t>
+      </w:r>
+      <w:r>
+        <w:t xml:space="preserve">you can now check the </w:t>
+      </w:r>
+      <w:proofErr w:type="spellStart"/>
+      <w:proofErr w:type="gramStart"/>
+      <w:r>
+        <w:t>arp</w:t>
+      </w:r>
+      <w:proofErr w:type="spellEnd"/>
+      <w:proofErr w:type="gramEnd"/>
+      <w:r>
+        <w:t xml:space="preserve"> table to see what computers are known: </w:t>
+      </w:r>
+      <w:r>
+        <w:t>run this command</w:t>
+      </w:r>
+      <w:r>
+        <w:t xml:space="preserve"> in a Command Prompt</w:t>
+      </w:r>
+      <w:r>
+        <w:t>/Terminal Window</w:t>
+      </w:r>
+    </w:p>
+    <w:p>
+      <w:pPr>
+        <w:pStyle w:val="SushiCommand"/>
+      </w:pPr>
+      <w:proofErr w:type="spellStart"/>
+      <w:proofErr w:type="gramStart"/>
+      <w:r>
+        <w:t>arp</w:t>
+      </w:r>
+      <w:proofErr w:type="spellEnd"/>
+      <w:proofErr w:type="gramEnd"/>
+      <w:r>
+        <w:t xml:space="preserve"> -a</w:t>
+      </w:r>
+    </w:p>
+    <w:p>
+      <w:pPr>
+        <w:pStyle w:val="SushiNormal"/>
+      </w:pPr>
+    </w:p>
+    <w:p>
+      <w:pPr>
+        <w:pStyle w:val="SushiNormal"/>
+        <w:ind w:left="-288"/>
       </w:pPr>
       <w:r>
         <w:rPr>
           <w:noProof/>
         </w:rPr>
-        <w:lastRenderedPageBreak/>
         <w:drawing>
-          <wp:inline distT="0" distB="0" distL="0" distR="0" wp14:anchorId="25AE28C7" wp14:editId="7F5079BD">
-            <wp:extent cx="2914650" cy="3000375"/>
-            <wp:effectExtent l="0" t="0" r="0" b="9525"/>
-            <wp:docPr id="21" name="Picture 21"/>
+          <wp:inline distT="0" distB="0" distL="0" distR="0" wp14:anchorId="7C8B7E3A" wp14:editId="6AC1DDD7">
+            <wp:extent cx="5731510" cy="2938145"/>
+            <wp:effectExtent l="0" t="0" r="2540" b="0"/>
+            <wp:docPr id="20" name="Picture 20"/>
             <wp:cNvGraphicFramePr>
               <a:graphicFrameLocks xmlns:a="http://schemas.openxmlformats.org/drawingml/2006/main" noChangeAspect="1"/>
             </wp:cNvGraphicFramePr>
@@ -725,6 +796,130 @@
                   <pic:spPr>
                     <a:xfrm>
                       <a:off x="0" y="0"/>
+                      <a:ext cx="5731510" cy="2938145"/>
+                    </a:xfrm>
+                    <a:prstGeom prst="rect">
+                      <a:avLst/>
+                    </a:prstGeom>
+                  </pic:spPr>
+                </pic:pic>
+              </a:graphicData>
+            </a:graphic>
+          </wp:inline>
+        </w:drawing>
+      </w:r>
+    </w:p>
+    <w:p>
+      <w:pPr>
+        <w:pStyle w:val="SushiNormal"/>
+        <w:ind w:left="-288"/>
+      </w:pPr>
+      <w:r>
+        <w:t>Loo</w:t>
+      </w:r>
+      <w:r>
+        <w:t>k</w:t>
+      </w:r>
+      <w:r>
+        <w:t xml:space="preserve"> at </w:t>
+      </w:r>
+      <w:r>
+        <w:t>the list to find the MAC Address of your Pi.</w:t>
+      </w:r>
+      <w:r>
+        <w:t xml:space="preserve"> You can then remotely access your Pi!</w:t>
+      </w:r>
+    </w:p>
+    <w:p>
+      <w:pPr>
+        <w:pStyle w:val="SushiNormal"/>
+        <w:ind w:left="-288"/>
+        <w:rPr>
+          <w:i/>
+        </w:rPr>
+      </w:pPr>
+      <w:r>
+        <w:rPr>
+          <w:i/>
+        </w:rPr>
+        <w:t xml:space="preserve">Once you have located your Pi, you can then use Putty to connect to it. To access the Desktop of the Pi you will need to install </w:t>
+      </w:r>
+      <w:proofErr w:type="spellStart"/>
+      <w:r>
+        <w:rPr>
+          <w:i/>
+        </w:rPr>
+        <w:t>TightVNC</w:t>
+      </w:r>
+      <w:proofErr w:type="spellEnd"/>
+      <w:r>
+        <w:rPr>
+          <w:i/>
+        </w:rPr>
+        <w:t xml:space="preserve"> on both your PC and your Pi. Refer to other Sushi cards in this collection to find out how to do this.</w:t>
+      </w:r>
+    </w:p>
+    <w:p>
+      <w:pPr>
+        <w:pStyle w:val="SushiNormal"/>
+        <w:ind w:left="-288"/>
+      </w:pPr>
+    </w:p>
+    <w:p>
+      <w:pPr>
+        <w:pStyle w:val="SushiNormal"/>
+        <w:ind w:left="-288"/>
+      </w:pPr>
+      <w:r>
+        <w:rPr>
+          <w:rStyle w:val="SushiSectionNumber"/>
+        </w:rPr>
+        <w:t>6</w:t>
+      </w:r>
+      <w:r>
+        <w:t xml:space="preserve"> </w:t>
+      </w:r>
+      <w:r>
+        <w:t xml:space="preserve">Finally, when using this method you may need to set the DNS address manually on the </w:t>
+      </w:r>
+      <w:r>
+        <w:t>network preferences on the Pi if you want to surf the internet or download additional content to the Pi.</w:t>
+      </w:r>
+    </w:p>
+    <w:p>
+      <w:pPr>
+        <w:pStyle w:val="SushiNormal"/>
+        <w:ind w:left="-288"/>
+      </w:pPr>
+      <w:r>
+        <w:rPr>
+          <w:noProof/>
+        </w:rPr>
+        <w:lastRenderedPageBreak/>
+        <w:drawing>
+          <wp:inline distT="0" distB="0" distL="0" distR="0" wp14:anchorId="25AE28C7" wp14:editId="7F5079BD">
+            <wp:extent cx="2914650" cy="3000375"/>
+            <wp:effectExtent l="0" t="0" r="0" b="9525"/>
+            <wp:docPr id="21" name="Picture 21"/>
+            <wp:cNvGraphicFramePr>
+              <a:graphicFrameLocks xmlns:a="http://schemas.openxmlformats.org/drawingml/2006/main" noChangeAspect="1"/>
+            </wp:cNvGraphicFramePr>
+            <a:graphic xmlns:a="http://schemas.openxmlformats.org/drawingml/2006/main">
+              <a:graphicData uri="http://schemas.openxmlformats.org/drawingml/2006/picture">
+                <pic:pic xmlns:pic="http://schemas.openxmlformats.org/drawingml/2006/picture">
+                  <pic:nvPicPr>
+                    <pic:cNvPr id="1" name=""/>
+                    <pic:cNvPicPr/>
+                  </pic:nvPicPr>
+                  <pic:blipFill>
+                    <a:blip r:embed="rId13"/>
+                    <a:stretch>
+                      <a:fillRect/>
+                    </a:stretch>
+                  </pic:blipFill>
+                  <pic:spPr>
+                    <a:xfrm>
+                      <a:off x="0" y="0"/>
                       <a:ext cx="2914650" cy="3000375"/>
                     </a:xfrm>
                     <a:prstGeom prst="rect">
@@ -788,8 +983,8 @@
       </w:r>
     </w:p>
     <w:sectPr>
-      <w:headerReference w:type="default" r:id="rId13"/>
-      <w:footerReference w:type="default" r:id="rId14"/>
+      <w:headerReference w:type="default" r:id="rId14"/>
+      <w:footerReference w:type="default" r:id="rId15"/>
       <w:pgSz w:w="11906" w:h="16838"/>
       <w:pgMar w:top="1440" w:right="1440" w:bottom="1027" w:left="1440" w:header="720" w:footer="0" w:gutter="0"/>
       <w:cols w:space="720"/>
@@ -1400,12 +1595,21 @@
                         </w:rPr>
                       </w:sdtEndPr>
                       <w:sdtContent>
+                        <w:proofErr w:type="gramStart"/>
                         <w:r>
                           <w:rPr>
                             <w:rStyle w:val="SushiHeaderTextChar"/>
                             <w:b w:val="0"/>
                           </w:rPr>
-                          <w:t>sharing my Internet connection</w:t>
+                          <w:t>sharing</w:t>
+                        </w:r>
+                        <w:proofErr w:type="gramEnd"/>
+                        <w:r>
+                          <w:rPr>
+                            <w:rStyle w:val="SushiHeaderTextChar"/>
+                            <w:b w:val="0"/>
+                          </w:rPr>
+                          <w:t xml:space="preserve"> my Internet connection</w:t>
                         </w:r>
                       </w:sdtContent>
                     </w:sdt>
@@ -1545,7 +1749,7 @@
                                 <w:noProof/>
                                 <w:sz w:val="30"/>
                               </w:rPr>
-                              <w:t>6</w:t>
+                              <w:t>7</w:t>
                             </w:r>
                             <w:r>
                               <w:rPr>
@@ -1602,7 +1806,7 @@
                                 <w:noProof/>
                                 <w:sz w:val="30"/>
                               </w:rPr>
-                              <w:t>6</w:t>
+                              <w:t>7</w:t>
                             </w:r>
                             <w:r>
                               <w:rPr>
@@ -2093,7 +2297,7 @@
                           <w:noProof/>
                           <w:sz w:val="30"/>
                         </w:rPr>
-                        <w:t>6</w:t>
+                        <w:t>7</w:t>
                       </w:r>
                       <w:r>
                         <w:rPr>
@@ -2150,7 +2354,7 @@
                           <w:noProof/>
                           <w:sz w:val="30"/>
                         </w:rPr>
-                        <w:t>6</w:t>
+                        <w:t>7</w:t>
                       </w:r>
                       <w:r>
                         <w:rPr>
@@ -2312,8 +2516,13 @@
                       <w:pStyle w:val="SushiHeaderTextBold"/>
                     </w:pPr>
                     <w:r>
-                      <w:t>I’m Learning</w:t>
+                      <w:t xml:space="preserve">I’m </w:t>
                     </w:r>
+                    <w:proofErr w:type="gramStart"/>
+                    <w:r>
+                      <w:t>Learning</w:t>
+                    </w:r>
+                    <w:proofErr w:type="gramEnd"/>
                     <w:r>
                       <w:t xml:space="preserve"> about</w:t>
                     </w:r>
@@ -3062,6 +3271,11 @@
       <w:u w:val="single"/>
     </w:rPr>
   </w:style>
+  <w:style w:type="character" w:customStyle="1" w:styleId="comment-copy">
+    <w:name w:val="comment-copy"/>
+    <w:basedOn w:val="DefaultParagraphFont"/>
+    <w:rsid w:val="008F35F6"/>
+  </w:style>
 </w:styles>
 </file>
 
@@ -3331,7 +3545,7 @@
 </file>
 
 <file path=customXml/itemProps1.xml><?xml version="1.0" encoding="utf-8"?>
-<ds:datastoreItem xmlns:ds="http://schemas.openxmlformats.org/officeDocument/2006/customXml" ds:itemID="{57710451-E521-44C8-8729-01DE74D0F2E9}">
+<ds:datastoreItem xmlns:ds="http://schemas.openxmlformats.org/officeDocument/2006/customXml" ds:itemID="{4B8459A1-B369-4291-BD54-A2DF4A84C1FD}">
   <ds:schemaRefs>
     <ds:schemaRef ds:uri="http://schemas.openxmlformats.org/officeDocument/2006/bibliography"/>
   </ds:schemaRefs>

</xml_diff>

<commit_message>
Splitting Windows and Mac instructions
</commit_message>
<xml_diff>
--- a/Pi Connecting/4 Raspberry Pi Connecting - Sharing my Connection.docx
+++ b/Pi Connecting/4 Raspberry Pi Connecting - Sharing my Connection.docx
@@ -7,6 +7,8 @@
         <w:pStyle w:val="SushiNormal"/>
         <w:ind w:left="-288"/>
       </w:pPr>
+      <w:bookmarkStart w:id="0" w:name="_GoBack"/>
+      <w:bookmarkEnd w:id="0"/>
       <w:r>
         <w:rPr>
           <w:rStyle w:val="SushiSectionNumber"/>
@@ -132,13 +134,53 @@
     </w:p>
     <w:p>
       <w:pPr>
-        <w:pStyle w:val="SushiNormal"/>
-        <w:ind w:left="-288"/>
-      </w:pPr>
-      <w:r>
+        <w:spacing w:after="160"/>
+        <w:ind w:left="0"/>
         <w:rPr>
           <w:rStyle w:val="SushiSectionNumber"/>
         </w:rPr>
+      </w:pPr>
+      <w:r>
+        <w:rPr>
+          <w:rStyle w:val="SushiSectionNumber"/>
+        </w:rPr>
+        <w:br w:type="page"/>
+      </w:r>
+    </w:p>
+    <w:p>
+      <w:pPr>
+        <w:pStyle w:val="SushiNormal"/>
+        <w:ind w:left="-288"/>
+        <w:rPr>
+          <w:rStyle w:val="SushiSectionNumber"/>
+        </w:rPr>
+      </w:pPr>
+      <w:r>
+        <w:rPr>
+          <w:rStyle w:val="SushiSectionNumber"/>
+        </w:rPr>
+        <w:lastRenderedPageBreak/>
+        <w:t>Windows Users</w:t>
+      </w:r>
+    </w:p>
+    <w:p>
+      <w:pPr>
+        <w:pStyle w:val="SushiNormal"/>
+        <w:ind w:left="-288"/>
+        <w:rPr>
+          <w:i/>
+        </w:rPr>
+      </w:pPr>
+    </w:p>
+    <w:p>
+      <w:pPr>
+        <w:pStyle w:val="SushiNormal"/>
+        <w:ind w:left="-288"/>
+      </w:pPr>
+      <w:r>
+        <w:rPr>
+          <w:rStyle w:val="SushiSectionNumber"/>
+        </w:rPr>
         <w:t>2</w:t>
       </w:r>
       <w:r>
@@ -166,7 +208,6 @@
         <w:rPr>
           <w:noProof/>
         </w:rPr>
-        <w:lastRenderedPageBreak/>
         <w:drawing>
           <wp:inline distT="0" distB="0" distL="0" distR="0" wp14:anchorId="7A5CFB97" wp14:editId="49949E60">
             <wp:extent cx="5731510" cy="4370070"/>
@@ -553,10 +594,32 @@
     </w:p>
     <w:p>
       <w:pPr>
-        <w:pStyle w:val="SushiSectionHighlight"/>
-      </w:pPr>
-      <w:r>
-        <w:t xml:space="preserve">For Apple Mac OSX Users you can achieve the same by enabling Internet Sharing in the Sharing option of System Preferences. The Default IP Range for Mac OSX will be 192.168.2.1. </w:t>
+        <w:pStyle w:val="SushiNormal"/>
+        <w:rPr>
+          <w:b/>
+          <w:i/>
+        </w:rPr>
+      </w:pPr>
+      <w:r>
+        <w:rPr>
+          <w:b/>
+          <w:i/>
+        </w:rPr>
+        <w:t>For Apple Mac OSX Users you can achieve the same by enabling Internet Sharing in the Sharing option of System Preferences. The Default IP Ran</w:t>
+      </w:r>
+      <w:r>
+        <w:rPr>
+          <w:b/>
+          <w:i/>
+        </w:rPr>
+        <w:t>ge for Mac OSX will be 192.168.3.0/24.</w:t>
+      </w:r>
+      <w:r>
+        <w:rPr>
+          <w:b/>
+          <w:i/>
+        </w:rPr>
+        <w:t xml:space="preserve"> </w:t>
       </w:r>
     </w:p>
     <w:p>
@@ -601,101 +664,39 @@
       <w:pPr>
         <w:pStyle w:val="SushiNormal"/>
         <w:ind w:left="-288"/>
-        <w:rPr>
-          <w:i/>
-        </w:rPr>
       </w:pPr>
       <w:r>
         <w:rPr>
           <w:b/>
           <w:i/>
         </w:rPr>
-        <w:t xml:space="preserve">For Mac OSX users you can achieve the same </w:t>
-      </w:r>
-      <w:proofErr w:type="gramStart"/>
+        <w:t>For Mac</w:t>
+      </w:r>
       <w:r>
         <w:rPr>
           <w:b/>
           <w:i/>
         </w:rPr>
-        <w:t xml:space="preserve">using  </w:t>
+        <w:t xml:space="preserve"> OSX users you should find that the </w:t>
       </w:r>
       <w:proofErr w:type="spellStart"/>
-      <w:r>
-        <w:rPr>
-          <w:rStyle w:val="comment-copy"/>
-          <w:rFonts w:ascii="Consolas" w:hAnsi="Consolas" w:cs="Consolas"/>
+      <w:proofErr w:type="gramStart"/>
+      <w:r>
+        <w:rPr>
           <w:b/>
           <w:i/>
-          <w:color w:val="222426"/>
-          <w:sz w:val="20"/>
-          <w:szCs w:val="20"/>
-          <w:shd w:val="clear" w:color="auto" w:fill="EEEEEE"/>
-        </w:rPr>
-        <w:t>nmap</w:t>
+        </w:rPr>
+        <w:t>arp</w:t>
       </w:r>
       <w:proofErr w:type="spellEnd"/>
       <w:proofErr w:type="gramEnd"/>
       <w:r>
         <w:rPr>
-          <w:rStyle w:val="comment-copy"/>
-          <w:rFonts w:ascii="Consolas" w:hAnsi="Consolas" w:cs="Consolas"/>
           <w:b/>
           <w:i/>
-          <w:color w:val="222426"/>
-          <w:sz w:val="20"/>
-          <w:szCs w:val="20"/>
-          <w:shd w:val="clear" w:color="auto" w:fill="EEEEEE"/>
-        </w:rPr>
-        <w:t xml:space="preserve"> -</w:t>
-      </w:r>
-      <w:proofErr w:type="spellStart"/>
-      <w:r>
-        <w:rPr>
-          <w:rStyle w:val="comment-copy"/>
-          <w:rFonts w:ascii="Consolas" w:hAnsi="Consolas" w:cs="Consolas"/>
-          <w:b/>
-          <w:i/>
-          <w:color w:val="222426"/>
-          <w:sz w:val="20"/>
-          <w:szCs w:val="20"/>
-          <w:shd w:val="clear" w:color="auto" w:fill="EEEEEE"/>
-        </w:rPr>
-        <w:t>sP</w:t>
-      </w:r>
-      <w:proofErr w:type="spellEnd"/>
-      <w:r>
-        <w:rPr>
-          <w:rStyle w:val="comment-copy"/>
-          <w:rFonts w:ascii="Consolas" w:hAnsi="Consolas" w:cs="Consolas"/>
-          <w:b/>
-          <w:i/>
-          <w:color w:val="222426"/>
-          <w:sz w:val="20"/>
-          <w:szCs w:val="20"/>
-          <w:shd w:val="clear" w:color="auto" w:fill="EEEEEE"/>
-        </w:rPr>
-        <w:t xml:space="preserve"> 192.168.2.0/24</w:t>
-      </w:r>
-      <w:r>
-        <w:rPr>
-          <w:rStyle w:val="comment-copy"/>
-          <w:rFonts w:ascii="Consolas" w:hAnsi="Consolas" w:cs="Consolas"/>
-          <w:b/>
-          <w:i/>
-          <w:color w:val="222426"/>
-          <w:sz w:val="20"/>
-          <w:szCs w:val="20"/>
-          <w:shd w:val="clear" w:color="auto" w:fill="EEEEEE"/>
-        </w:rPr>
-        <w:t xml:space="preserve"> </w:t>
-      </w:r>
-    </w:p>
-    <w:p>
-      <w:pPr>
-        <w:pStyle w:val="SushiNormal"/>
-        <w:ind w:left="-288"/>
-      </w:pPr>
+        </w:rPr>
+        <w:t xml:space="preserve"> table is updated automatically. </w:t>
+      </w:r>
     </w:p>
     <w:p>
       <w:pPr>
@@ -812,7 +813,18 @@
         <w:t>the list to find the MAC Address of your Pi.</w:t>
       </w:r>
       <w:r>
-        <w:t xml:space="preserve"> You can then remotely access your Pi!</w:t>
+        <w:t xml:space="preserve"> You can then remotely access your Pi</w:t>
+      </w:r>
+      <w:proofErr w:type="gramStart"/>
+      <w:r>
+        <w:t>!</w:t>
+      </w:r>
+      <w:r>
+        <w:t>.</w:t>
+      </w:r>
+      <w:proofErr w:type="gramEnd"/>
+      <w:r>
+        <w:t xml:space="preserve"> </w:t>
       </w:r>
     </w:p>
     <w:p>
@@ -854,11 +866,41 @@
       <w:pPr>
         <w:pStyle w:val="SushiNormal"/>
         <w:ind w:left="-288"/>
+        <w:rPr>
+          <w:b/>
+          <w:i/>
+        </w:rPr>
+      </w:pPr>
+      <w:r>
+        <w:rPr>
+          <w:b/>
+          <w:i/>
+        </w:rPr>
+        <w:t>For Mac OSX users you can open a Terminal Window.</w:t>
+      </w:r>
+    </w:p>
+    <w:p>
+      <w:pPr>
+        <w:pStyle w:val="SushiNormal"/>
+        <w:ind w:left="-288"/>
+      </w:pPr>
+    </w:p>
+    <w:p>
+      <w:pPr>
+        <w:pStyle w:val="SushiNormal"/>
+        <w:ind w:left="-288"/>
+      </w:pPr>
+    </w:p>
+    <w:p>
+      <w:pPr>
+        <w:pStyle w:val="SushiNormal"/>
+        <w:ind w:left="-288"/>
       </w:pPr>
       <w:r>
         <w:rPr>
           <w:rStyle w:val="SushiSectionNumber"/>
         </w:rPr>
+        <w:lastRenderedPageBreak/>
         <w:t>6</w:t>
       </w:r>
       <w:r>
@@ -880,7 +922,6 @@
         <w:rPr>
           <w:noProof/>
         </w:rPr>
-        <w:lastRenderedPageBreak/>
         <w:drawing>
           <wp:inline distT="0" distB="0" distL="0" distR="0" wp14:anchorId="25AE28C7" wp14:editId="7F5079BD">
             <wp:extent cx="2914650" cy="3000375"/>
@@ -1107,8 +1148,38 @@
           <w:i/>
         </w:rPr>
       </w:pPr>
-      <w:bookmarkStart w:id="0" w:name="_GoBack"/>
-      <w:bookmarkEnd w:id="0"/>
+    </w:p>
+    <w:p>
+      <w:pPr>
+        <w:spacing w:after="160"/>
+        <w:ind w:left="0"/>
+        <w:rPr>
+          <w:i/>
+          <w:color w:val="58595B"/>
+        </w:rPr>
+      </w:pPr>
+      <w:r>
+        <w:rPr>
+          <w:i/>
+        </w:rPr>
+        <w:br w:type="page"/>
+      </w:r>
+    </w:p>
+    <w:p>
+      <w:pPr>
+        <w:pStyle w:val="SushiNormal"/>
+        <w:ind w:left="-288"/>
+        <w:rPr>
+          <w:rStyle w:val="SushiSectionNumber"/>
+        </w:rPr>
+      </w:pPr>
+      <w:r>
+        <w:rPr>
+          <w:rStyle w:val="SushiSectionNumber"/>
+        </w:rPr>
+        <w:lastRenderedPageBreak/>
+        <w:t>Mac OSX Users</w:t>
+      </w:r>
     </w:p>
     <w:p>
       <w:pPr>
@@ -1886,7 +1957,7 @@
                                 <w:noProof/>
                                 <w:sz w:val="30"/>
                               </w:rPr>
-                              <w:t>7</w:t>
+                              <w:t>2</w:t>
                             </w:r>
                             <w:r>
                               <w:rPr>
@@ -1943,7 +2014,7 @@
                                 <w:noProof/>
                                 <w:sz w:val="30"/>
                               </w:rPr>
-                              <w:t>7</w:t>
+                              <w:t>8</w:t>
                             </w:r>
                             <w:r>
                               <w:rPr>
@@ -2434,7 +2505,7 @@
                           <w:noProof/>
                           <w:sz w:val="30"/>
                         </w:rPr>
-                        <w:t>7</w:t>
+                        <w:t>2</w:t>
                       </w:r>
                       <w:r>
                         <w:rPr>
@@ -2491,7 +2562,7 @@
                           <w:noProof/>
                           <w:sz w:val="30"/>
                         </w:rPr>
-                        <w:t>7</w:t>
+                        <w:t>8</w:t>
                       </w:r>
                       <w:r>
                         <w:rPr>
@@ -3682,7 +3753,7 @@
 </file>
 
 <file path=customXml/itemProps1.xml><?xml version="1.0" encoding="utf-8"?>
-<ds:datastoreItem xmlns:ds="http://schemas.openxmlformats.org/officeDocument/2006/customXml" ds:itemID="{F092EA11-26C8-410C-AB01-493560EE396C}">
+<ds:datastoreItem xmlns:ds="http://schemas.openxmlformats.org/officeDocument/2006/customXml" ds:itemID="{E7AB05AF-6ECE-4BFA-918F-296C7455DA15}">
   <ds:schemaRefs>
     <ds:schemaRef ds:uri="http://schemas.openxmlformats.org/officeDocument/2006/bibliography"/>
   </ds:schemaRefs>

</xml_diff>

<commit_message>
Added Simon Says Game
</commit_message>
<xml_diff>
--- a/Pi Connecting/4 Raspberry Pi Connecting - Sharing my Connection.docx
+++ b/Pi Connecting/4 Raspberry Pi Connecting - Sharing my Connection.docx
@@ -1,12 +1,14 @@
 
 <file path=word/document.xml><?xml version="1.0" encoding="utf-8"?>
-<w:document xmlns:wpc="http://schemas.microsoft.com/office/word/2010/wordprocessingCanvas" xmlns:mo="http://schemas.microsoft.com/office/mac/office/2008/main" xmlns:mc="http://schemas.openxmlformats.org/markup-compatibility/2006" xmlns:mv="urn:schemas-microsoft-com:mac:vml" xmlns:o="urn:schemas-microsoft-com:office:office" xmlns:r="http://schemas.openxmlformats.org/officeDocument/2006/relationships" xmlns:m="http://schemas.openxmlformats.org/officeDocument/2006/math" xmlns:v="urn:schemas-microsoft-com:vml" xmlns:wp14="http://schemas.microsoft.com/office/word/2010/wordprocessingDrawing" xmlns:wp="http://schemas.openxmlformats.org/drawingml/2006/wordprocessingDrawing" xmlns:w10="urn:schemas-microsoft-com:office:word" xmlns:w="http://schemas.openxmlformats.org/wordprocessingml/2006/main" xmlns:w14="http://schemas.microsoft.com/office/word/2010/wordml" xmlns:w15="http://schemas.microsoft.com/office/word/2012/wordml" xmlns:wpg="http://schemas.microsoft.com/office/word/2010/wordprocessingGroup" xmlns:wpi="http://schemas.microsoft.com/office/word/2010/wordprocessingInk" xmlns:wne="http://schemas.microsoft.com/office/word/2006/wordml" xmlns:wps="http://schemas.microsoft.com/office/word/2010/wordprocessingShape" mc:Ignorable="w14 w15 wp14">
+<w:document xmlns:wpc="http://schemas.microsoft.com/office/word/2010/wordprocessingCanvas" xmlns:mc="http://schemas.openxmlformats.org/markup-compatibility/2006" xmlns:o="urn:schemas-microsoft-com:office:office" xmlns:r="http://schemas.openxmlformats.org/officeDocument/2006/relationships" xmlns:m="http://schemas.openxmlformats.org/officeDocument/2006/math" xmlns:v="urn:schemas-microsoft-com:vml" xmlns:wp14="http://schemas.microsoft.com/office/word/2010/wordprocessingDrawing" xmlns:wp="http://schemas.openxmlformats.org/drawingml/2006/wordprocessingDrawing" xmlns:w10="urn:schemas-microsoft-com:office:word" xmlns:w="http://schemas.openxmlformats.org/wordprocessingml/2006/main" xmlns:w14="http://schemas.microsoft.com/office/word/2010/wordml" xmlns:w15="http://schemas.microsoft.com/office/word/2012/wordml" xmlns:wpg="http://schemas.microsoft.com/office/word/2010/wordprocessingGroup" xmlns:wpi="http://schemas.microsoft.com/office/word/2010/wordprocessingInk" xmlns:wne="http://schemas.microsoft.com/office/word/2006/wordml" xmlns:wps="http://schemas.microsoft.com/office/word/2010/wordprocessingShape" mc:Ignorable="w14 w15 wp14">
   <w:body>
     <w:p>
       <w:pPr>
         <w:pStyle w:val="SushiNormal"/>
         <w:ind w:left="-288"/>
       </w:pPr>
+      <w:bookmarkStart w:id="0" w:name="_GoBack"/>
+      <w:bookmarkEnd w:id="0"/>
       <w:r>
         <w:rPr>
           <w:rStyle w:val="SushiSectionNumber"/>
@@ -805,11 +807,11 @@
         <w:t>the list to find the MAC Address of your Pi.</w:t>
       </w:r>
       <w:r>
-        <w:t xml:space="preserve"> You can then remotely access your </w:t>
+        <w:t xml:space="preserve"> You can then remotely access your Pi</w:t>
       </w:r>
       <w:proofErr w:type="gramStart"/>
       <w:r>
-        <w:t>Pi!</w:t>
+        <w:t>!</w:t>
       </w:r>
       <w:r>
         <w:t>.</w:t>
@@ -1168,24 +1170,24 @@
         <w:t>1</w:t>
       </w:r>
       <w:r>
-        <w:t xml:space="preserve"> The first step is to enable Internet Sharing. Go to </w:t>
-      </w:r>
-      <w:r>
-        <w:t xml:space="preserve">System Preferences and click on Sharing </w:t>
-      </w:r>
-    </w:p>
-    <w:p>
-      <w:pPr>
-        <w:pStyle w:val="SushiNormal"/>
-        <w:ind w:left="-288"/>
-      </w:pPr>
-    </w:p>
-    <w:p>
-      <w:pPr>
-        <w:pStyle w:val="SushiNormal"/>
-        <w:ind w:left="-288"/>
-      </w:pPr>
-      <w:r>
+        <w:t xml:space="preserve"> The first step is to enable Internet Sharing. Go to System Preferences and click on Sharing </w:t>
+      </w:r>
+    </w:p>
+    <w:p>
+      <w:pPr>
+        <w:pStyle w:val="SushiNormal"/>
+        <w:ind w:left="-288"/>
+      </w:pPr>
+    </w:p>
+    <w:p>
+      <w:pPr>
+        <w:pStyle w:val="SushiNormal"/>
+        <w:ind w:left="-288"/>
+      </w:pPr>
+      <w:r>
+        <w:rPr>
+          <w:noProof/>
+        </w:rPr>
         <w:drawing>
           <wp:inline distT="0" distB="0" distL="0" distR="0" wp14:anchorId="6AA0C241" wp14:editId="34492DB4">
             <wp:extent cx="4229735" cy="3809854"/>
@@ -1248,10 +1250,7 @@
         <w:t>2</w:t>
       </w:r>
       <w:r>
-        <w:t xml:space="preserve"> Now click on </w:t>
-      </w:r>
-      <w:r>
-        <w:t xml:space="preserve">Sharing option and Share the </w:t>
+        <w:t xml:space="preserve"> Now click on Sharing option and Share the </w:t>
       </w:r>
       <w:proofErr w:type="spellStart"/>
       <w:r>
@@ -1274,6 +1273,9 @@
         <w:ind w:left="-288"/>
       </w:pPr>
       <w:r>
+        <w:rPr>
+          <w:noProof/>
+        </w:rPr>
         <w:drawing>
           <wp:inline distT="0" distB="0" distL="0" distR="0" wp14:anchorId="766B100E" wp14:editId="0453D5BC">
             <wp:extent cx="5731510" cy="4568190"/>
@@ -1339,24 +1341,24 @@
         <w:t>3</w:t>
       </w:r>
       <w:r>
-        <w:t xml:space="preserve"> </w:t>
-      </w:r>
-      <w:r>
-        <w:t>Now start the sharing by clicking on the Internet Sharing option and clicking Start</w:t>
-      </w:r>
-    </w:p>
-    <w:p>
-      <w:pPr>
-        <w:pStyle w:val="SushiNormal"/>
-        <w:ind w:left="-288"/>
-      </w:pPr>
-    </w:p>
-    <w:p>
-      <w:pPr>
-        <w:pStyle w:val="SushiNormal"/>
-        <w:ind w:left="-288"/>
-      </w:pPr>
-      <w:r>
+        <w:t xml:space="preserve"> Now start the sharing by clicking on the Internet Sharing option and clicking Start</w:t>
+      </w:r>
+    </w:p>
+    <w:p>
+      <w:pPr>
+        <w:pStyle w:val="SushiNormal"/>
+        <w:ind w:left="-288"/>
+      </w:pPr>
+    </w:p>
+    <w:p>
+      <w:pPr>
+        <w:pStyle w:val="SushiNormal"/>
+        <w:ind w:left="-288"/>
+      </w:pPr>
+      <w:r>
+        <w:rPr>
+          <w:noProof/>
+        </w:rPr>
         <w:drawing>
           <wp:inline distT="0" distB="0" distL="0" distR="0" wp14:anchorId="1F3B4F76" wp14:editId="41642441">
             <wp:extent cx="5731510" cy="4535805"/>
@@ -1400,18 +1402,7 @@
         <w:ind w:left="-288"/>
       </w:pPr>
       <w:r>
-        <w:t xml:space="preserve">By </w:t>
-      </w:r>
-      <w:proofErr w:type="gramStart"/>
-      <w:r>
-        <w:t>default</w:t>
-      </w:r>
-      <w:proofErr w:type="gramEnd"/>
-      <w:r>
-        <w:t xml:space="preserve"> Mac OSX</w:t>
-      </w:r>
-      <w:r>
-        <w:t xml:space="preserve"> will manage a private network to the Local Area Network and will automatically provide a </w:t>
+        <w:t xml:space="preserve">By default Mac OSX will manage a private network to the Local Area Network and will automatically provide a </w:t>
       </w:r>
       <w:r>
         <w:rPr>
@@ -1592,6 +1583,7 @@
         <w:rPr>
           <w:b/>
           <w:i/>
+          <w:noProof/>
         </w:rPr>
         <w:drawing>
           <wp:inline distT="0" distB="0" distL="0" distR="0" wp14:anchorId="39CFA8E8" wp14:editId="6E8F9735">
@@ -1666,13 +1658,10 @@
         <w:t>Pi</w:t>
       </w:r>
       <w:r>
-        <w:t xml:space="preserve"> with an IP address greater than </w:t>
+        <w:t xml:space="preserve"> with an IP address greater than 192.168.3.1</w:t>
       </w:r>
       <w:proofErr w:type="gramStart"/>
       <w:r>
-        <w:t>192.168.3.1</w:t>
-      </w:r>
-      <w:r>
         <w:t>!.</w:t>
       </w:r>
       <w:proofErr w:type="gramEnd"/>
@@ -1707,15 +1696,7 @@
         <w:rPr>
           <w:i/>
         </w:rPr>
-        <w:t xml:space="preserve"> to conn</w:t>
-      </w:r>
-      <w:bookmarkStart w:id="0" w:name="_GoBack"/>
-      <w:bookmarkEnd w:id="0"/>
-      <w:r>
-        <w:rPr>
-          <w:i/>
-        </w:rPr>
-        <w:t xml:space="preserve">ect to it. To access the Desktop of the Pi you will need to </w:t>
+        <w:t xml:space="preserve"> to connect to it. To access the Desktop of the Pi you will need to </w:t>
       </w:r>
       <w:r>
         <w:rPr>
@@ -1766,7 +1747,7 @@
 </file>
 
 <file path=word/endnotes.xml><?xml version="1.0" encoding="utf-8"?>
-<w:endnotes xmlns:wpc="http://schemas.microsoft.com/office/word/2010/wordprocessingCanvas" xmlns:mo="http://schemas.microsoft.com/office/mac/office/2008/main" xmlns:mc="http://schemas.openxmlformats.org/markup-compatibility/2006" xmlns:mv="urn:schemas-microsoft-com:mac:vml" xmlns:o="urn:schemas-microsoft-com:office:office" xmlns:r="http://schemas.openxmlformats.org/officeDocument/2006/relationships" xmlns:m="http://schemas.openxmlformats.org/officeDocument/2006/math" xmlns:v="urn:schemas-microsoft-com:vml" xmlns:wp14="http://schemas.microsoft.com/office/word/2010/wordprocessingDrawing" xmlns:wp="http://schemas.openxmlformats.org/drawingml/2006/wordprocessingDrawing" xmlns:w10="urn:schemas-microsoft-com:office:word" xmlns:w="http://schemas.openxmlformats.org/wordprocessingml/2006/main" xmlns:w14="http://schemas.microsoft.com/office/word/2010/wordml" xmlns:w15="http://schemas.microsoft.com/office/word/2012/wordml" xmlns:wpg="http://schemas.microsoft.com/office/word/2010/wordprocessingGroup" xmlns:wpi="http://schemas.microsoft.com/office/word/2010/wordprocessingInk" xmlns:wne="http://schemas.microsoft.com/office/word/2006/wordml" xmlns:wps="http://schemas.microsoft.com/office/word/2010/wordprocessingShape" mc:Ignorable="w14 w15 wp14">
+<w:endnotes xmlns:wpc="http://schemas.microsoft.com/office/word/2010/wordprocessingCanvas" xmlns:mc="http://schemas.openxmlformats.org/markup-compatibility/2006" xmlns:o="urn:schemas-microsoft-com:office:office" xmlns:r="http://schemas.openxmlformats.org/officeDocument/2006/relationships" xmlns:m="http://schemas.openxmlformats.org/officeDocument/2006/math" xmlns:v="urn:schemas-microsoft-com:vml" xmlns:wp14="http://schemas.microsoft.com/office/word/2010/wordprocessingDrawing" xmlns:wp="http://schemas.openxmlformats.org/drawingml/2006/wordprocessingDrawing" xmlns:w10="urn:schemas-microsoft-com:office:word" xmlns:w="http://schemas.openxmlformats.org/wordprocessingml/2006/main" xmlns:w14="http://schemas.microsoft.com/office/word/2010/wordml" xmlns:w15="http://schemas.microsoft.com/office/word/2012/wordml" xmlns:wpg="http://schemas.microsoft.com/office/word/2010/wordprocessingGroup" xmlns:wpi="http://schemas.microsoft.com/office/word/2010/wordprocessingInk" xmlns:wne="http://schemas.microsoft.com/office/word/2006/wordml" xmlns:wps="http://schemas.microsoft.com/office/word/2010/wordprocessingShape" mc:Ignorable="w14 w15 wp14">
   <w:endnote w:type="separator" w:id="-1">
     <w:p>
       <w:pPr>
@@ -1791,7 +1772,7 @@
 </file>
 
 <file path=word/footer1.xml><?xml version="1.0" encoding="utf-8"?>
-<w:ftr xmlns:wpc="http://schemas.microsoft.com/office/word/2010/wordprocessingCanvas" xmlns:mo="http://schemas.microsoft.com/office/mac/office/2008/main" xmlns:mc="http://schemas.openxmlformats.org/markup-compatibility/2006" xmlns:mv="urn:schemas-microsoft-com:mac:vml" xmlns:o="urn:schemas-microsoft-com:office:office" xmlns:r="http://schemas.openxmlformats.org/officeDocument/2006/relationships" xmlns:m="http://schemas.openxmlformats.org/officeDocument/2006/math" xmlns:v="urn:schemas-microsoft-com:vml" xmlns:wp14="http://schemas.microsoft.com/office/word/2010/wordprocessingDrawing" xmlns:wp="http://schemas.openxmlformats.org/drawingml/2006/wordprocessingDrawing" xmlns:w10="urn:schemas-microsoft-com:office:word" xmlns:w="http://schemas.openxmlformats.org/wordprocessingml/2006/main" xmlns:w14="http://schemas.microsoft.com/office/word/2010/wordml" xmlns:w15="http://schemas.microsoft.com/office/word/2012/wordml" xmlns:wpg="http://schemas.microsoft.com/office/word/2010/wordprocessingGroup" xmlns:wpi="http://schemas.microsoft.com/office/word/2010/wordprocessingInk" xmlns:wne="http://schemas.microsoft.com/office/word/2006/wordml" xmlns:wps="http://schemas.microsoft.com/office/word/2010/wordprocessingShape" mc:Ignorable="w14 w15 wp14">
+<w:ftr xmlns:wpc="http://schemas.microsoft.com/office/word/2010/wordprocessingCanvas" xmlns:mc="http://schemas.openxmlformats.org/markup-compatibility/2006" xmlns:o="urn:schemas-microsoft-com:office:office" xmlns:r="http://schemas.openxmlformats.org/officeDocument/2006/relationships" xmlns:m="http://schemas.openxmlformats.org/officeDocument/2006/math" xmlns:v="urn:schemas-microsoft-com:vml" xmlns:wp14="http://schemas.microsoft.com/office/word/2010/wordprocessingDrawing" xmlns:wp="http://schemas.openxmlformats.org/drawingml/2006/wordprocessingDrawing" xmlns:w10="urn:schemas-microsoft-com:office:word" xmlns:w="http://schemas.openxmlformats.org/wordprocessingml/2006/main" xmlns:w14="http://schemas.microsoft.com/office/word/2010/wordml" xmlns:w15="http://schemas.microsoft.com/office/word/2012/wordml" xmlns:wpg="http://schemas.microsoft.com/office/word/2010/wordprocessingGroup" xmlns:wpi="http://schemas.microsoft.com/office/word/2010/wordprocessingInk" xmlns:wne="http://schemas.microsoft.com/office/word/2006/wordml" xmlns:wps="http://schemas.microsoft.com/office/word/2010/wordprocessingShape" mc:Ignorable="w14 w15 wp14">
   <w:p>
     <w:pPr>
       <w:pStyle w:val="Footer"/>
@@ -2059,7 +2040,7 @@
             </wp:anchor>
           </w:drawing>
         </mc:Choice>
-        <mc:Fallback>
+        <mc:Fallback xmlns:mv="urn:schemas-microsoft-com:mac:vml" xmlns:mo="http://schemas.microsoft.com/office/mac/office/2008/main">
           <w:pict>
             <v:group w14:anchorId="4A2C75FA" id="Group 9" o:spid="_x0000_s1026" style="position:absolute;margin-left:-1in;margin-top:25.55pt;width:594.45pt;height:36.45pt;z-index:251664384;mso-height-relative:margin" coordorigin=",-689" coordsize="75495,3166" o:gfxdata="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">
               <v:shape id="Shape 472" o:spid="_x0000_s1027" style="position:absolute;top:-688;width:18332;height:3160;visibility:visible;mso-wrap-style:square;v-text-anchor:top" coordsize="1833271,423214" o:gfxdata="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" path="m,l1833271,r,423214l,423214,,e" fillcolor="#ed462e" stroked="f" strokeweight="0">
@@ -2211,7 +2192,7 @@
 </file>
 
 <file path=word/footnotes.xml><?xml version="1.0" encoding="utf-8"?>
-<w:footnotes xmlns:wpc="http://schemas.microsoft.com/office/word/2010/wordprocessingCanvas" xmlns:mo="http://schemas.microsoft.com/office/mac/office/2008/main" xmlns:mc="http://schemas.openxmlformats.org/markup-compatibility/2006" xmlns:mv="urn:schemas-microsoft-com:mac:vml" xmlns:o="urn:schemas-microsoft-com:office:office" xmlns:r="http://schemas.openxmlformats.org/officeDocument/2006/relationships" xmlns:m="http://schemas.openxmlformats.org/officeDocument/2006/math" xmlns:v="urn:schemas-microsoft-com:vml" xmlns:wp14="http://schemas.microsoft.com/office/word/2010/wordprocessingDrawing" xmlns:wp="http://schemas.openxmlformats.org/drawingml/2006/wordprocessingDrawing" xmlns:w10="urn:schemas-microsoft-com:office:word" xmlns:w="http://schemas.openxmlformats.org/wordprocessingml/2006/main" xmlns:w14="http://schemas.microsoft.com/office/word/2010/wordml" xmlns:w15="http://schemas.microsoft.com/office/word/2012/wordml" xmlns:wpg="http://schemas.microsoft.com/office/word/2010/wordprocessingGroup" xmlns:wpi="http://schemas.microsoft.com/office/word/2010/wordprocessingInk" xmlns:wne="http://schemas.microsoft.com/office/word/2006/wordml" xmlns:wps="http://schemas.microsoft.com/office/word/2010/wordprocessingShape" mc:Ignorable="w14 w15 wp14">
+<w:footnotes xmlns:wpc="http://schemas.microsoft.com/office/word/2010/wordprocessingCanvas" xmlns:mc="http://schemas.openxmlformats.org/markup-compatibility/2006" xmlns:o="urn:schemas-microsoft-com:office:office" xmlns:r="http://schemas.openxmlformats.org/officeDocument/2006/relationships" xmlns:m="http://schemas.openxmlformats.org/officeDocument/2006/math" xmlns:v="urn:schemas-microsoft-com:vml" xmlns:wp14="http://schemas.microsoft.com/office/word/2010/wordprocessingDrawing" xmlns:wp="http://schemas.openxmlformats.org/drawingml/2006/wordprocessingDrawing" xmlns:w10="urn:schemas-microsoft-com:office:word" xmlns:w="http://schemas.openxmlformats.org/wordprocessingml/2006/main" xmlns:w14="http://schemas.microsoft.com/office/word/2010/wordml" xmlns:w15="http://schemas.microsoft.com/office/word/2012/wordml" xmlns:wpg="http://schemas.microsoft.com/office/word/2010/wordprocessingGroup" xmlns:wpi="http://schemas.microsoft.com/office/word/2010/wordprocessingInk" xmlns:wne="http://schemas.microsoft.com/office/word/2006/wordml" xmlns:wps="http://schemas.microsoft.com/office/word/2010/wordprocessingShape" mc:Ignorable="w14 w15 wp14">
   <w:footnote w:type="separator" w:id="-1">
     <w:p>
       <w:pPr>
@@ -2236,7 +2217,7 @@
 </file>
 
 <file path=word/header1.xml><?xml version="1.0" encoding="utf-8"?>
-<w:hdr xmlns:wpc="http://schemas.microsoft.com/office/word/2010/wordprocessingCanvas" xmlns:mo="http://schemas.microsoft.com/office/mac/office/2008/main" xmlns:mc="http://schemas.openxmlformats.org/markup-compatibility/2006" xmlns:mv="urn:schemas-microsoft-com:mac:vml" xmlns:o="urn:schemas-microsoft-com:office:office" xmlns:r="http://schemas.openxmlformats.org/officeDocument/2006/relationships" xmlns:m="http://schemas.openxmlformats.org/officeDocument/2006/math" xmlns:v="urn:schemas-microsoft-com:vml" xmlns:wp14="http://schemas.microsoft.com/office/word/2010/wordprocessingDrawing" xmlns:wp="http://schemas.openxmlformats.org/drawingml/2006/wordprocessingDrawing" xmlns:w10="urn:schemas-microsoft-com:office:word" xmlns:w="http://schemas.openxmlformats.org/wordprocessingml/2006/main" xmlns:w14="http://schemas.microsoft.com/office/word/2010/wordml" xmlns:w15="http://schemas.microsoft.com/office/word/2012/wordml" xmlns:wpg="http://schemas.microsoft.com/office/word/2010/wordprocessingGroup" xmlns:wpi="http://schemas.microsoft.com/office/word/2010/wordprocessingInk" xmlns:wne="http://schemas.microsoft.com/office/word/2006/wordml" xmlns:wps="http://schemas.microsoft.com/office/word/2010/wordprocessingShape" mc:Ignorable="w14 w15 wp14">
+<w:hdr xmlns:wpc="http://schemas.microsoft.com/office/word/2010/wordprocessingCanvas" xmlns:mc="http://schemas.openxmlformats.org/markup-compatibility/2006" xmlns:o="urn:schemas-microsoft-com:office:office" xmlns:r="http://schemas.openxmlformats.org/officeDocument/2006/relationships" xmlns:m="http://schemas.openxmlformats.org/officeDocument/2006/math" xmlns:v="urn:schemas-microsoft-com:vml" xmlns:wp14="http://schemas.microsoft.com/office/word/2010/wordprocessingDrawing" xmlns:wp="http://schemas.openxmlformats.org/drawingml/2006/wordprocessingDrawing" xmlns:w10="urn:schemas-microsoft-com:office:word" xmlns:w="http://schemas.openxmlformats.org/wordprocessingml/2006/main" xmlns:w14="http://schemas.microsoft.com/office/word/2010/wordml" xmlns:w15="http://schemas.microsoft.com/office/word/2012/wordml" xmlns:wpg="http://schemas.microsoft.com/office/word/2010/wordprocessingGroup" xmlns:wpi="http://schemas.microsoft.com/office/word/2010/wordprocessingInk" xmlns:wne="http://schemas.microsoft.com/office/word/2006/wordml" xmlns:wps="http://schemas.microsoft.com/office/word/2010/wordprocessingShape" mc:Ignorable="w14 w15 wp14">
   <w:p>
     <w:pPr>
       <w:pStyle w:val="Header"/>
@@ -2330,7 +2311,7 @@
             </wp:anchor>
           </w:drawing>
         </mc:Choice>
-        <mc:Fallback>
+        <mc:Fallback xmlns:mv="urn:schemas-microsoft-com:mac:vml" xmlns:mo="http://schemas.microsoft.com/office/mac/office/2008/main">
           <w:pict>
             <v:rect w14:anchorId="778AF77E" id="Rectangle 14" o:spid="_x0000_s1026" style="position:absolute;left:0;text-align:left;margin-left:162.75pt;margin-top:54.75pt;width:350.6pt;height:25.85pt;z-index:251669504;visibility:visible;mso-wrap-style:square;mso-width-percent:0;mso-wrap-distance-left:9pt;mso-wrap-distance-top:0;mso-wrap-distance-right:9pt;mso-wrap-distance-bottom:0;mso-position-horizontal:absolute;mso-position-horizontal-relative:text;mso-position-vertical:absolute;mso-position-vertical-relative:text;mso-width-percent:0;mso-width-relative:margin;v-text-anchor:top" o:gfxdata="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" filled="f" stroked="f">
               <v:textbox inset="0,0,0,0">
@@ -2568,7 +2549,7 @@
                                 <w:noProof/>
                                 <w:sz w:val="30"/>
                               </w:rPr>
-                              <w:t>12</w:t>
+                              <w:t>11</w:t>
                             </w:r>
                             <w:r>
                               <w:rPr>
@@ -2983,7 +2964,7 @@
         </mc:Choice>
         <mc:Fallback>
           <w:pict>
-            <v:group w14:anchorId="7C8C578D" id="Group_x0020_369" o:spid="_x0000_s1027" style="position:absolute;left:0;text-align:left;margin-left:0;margin-top:0;width:594.75pt;height:147pt;z-index:251668480;mso-position-horizontal:left;mso-position-horizontal-relative:page;mso-position-vertical:top;mso-position-vertical-relative:page;mso-width-relative:margin" coordsize="7553325,1866900" o:gfxdata="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">
+            <v:group w14:anchorId="7C8C578D" id="Group 369" o:spid="_x0000_s1027" style="position:absolute;left:0;text-align:left;margin-left:0;margin-top:0;width:594.75pt;height:147pt;z-index:251668480;mso-position-horizontal:left;mso-position-horizontal-relative:page;mso-position-vertical:top;mso-position-vertical-relative:page;mso-width-relative:margin" coordsize="75533,18669" o:gfxdata="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">
               <v:shapetype id="_x0000_t75" coordsize="21600,21600" o:spt="75" o:preferrelative="t" path="m@4@5l@4@11@9@11@9@5xe" filled="f" stroked="f">
                 <v:stroke joinstyle="miter"/>
                 <v:formulas>
@@ -3003,10 +2984,10 @@
                 <v:path o:extrusionok="f" gradientshapeok="t" o:connecttype="rect"/>
                 <o:lock v:ext="edit" aspectratio="t"/>
               </v:shapetype>
-              <v:shape id="Picture_x0020_8" o:spid="_x0000_s1028" type="#_x0000_t75" style="position:absolute;left:628080;top:908150;width:2812329;height:794666;visibility:visible;mso-wrap-style:square" o:gfxdata="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">
+              <v:shape id="Picture 8" o:spid="_x0000_s1028" type="#_x0000_t75" style="position:absolute;left:6280;top:9081;width:28124;height:7947;visibility:visible;mso-wrap-style:square" o:gfxdata="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">
                 <v:imagedata r:id="rId2" o:title=""/>
               </v:shape>
-              <v:rect id="Rectangle_x0020_13" o:spid="_x0000_s1029" style="position:absolute;left:6307455;top:1524959;width:1130935;height:307923;visibility:visible;mso-wrap-style:square;v-text-anchor:top" o:gfxdata="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" filled="f" stroked="f">
+              <v:rect id="Rectangle 13" o:spid="_x0000_s1029" style="position:absolute;left:63074;top:15249;width:11309;height:3079;visibility:visible;mso-wrap-style:square;v-text-anchor:top" o:gfxdata="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" filled="f" stroked="f">
                 <v:textbox inset="0,0,0,0">
                   <w:txbxContent>
                     <w:p>
@@ -3116,7 +3097,7 @@
                           <w:noProof/>
                           <w:sz w:val="30"/>
                         </w:rPr>
-                        <w:t>12</w:t>
+                        <w:t>11</w:t>
                       </w:r>
                       <w:r>
                         <w:rPr>
@@ -3130,27 +3111,27 @@
                   </w:txbxContent>
                 </v:textbox>
               </v:rect>
-              <v:shape id="Shape_x0020_472" o:spid="_x0000_s1030" style="position:absolute;width:1833271;height:178765;visibility:visible;mso-wrap-style:square;v-text-anchor:top" coordsize="1833271,423214" o:gfxdata="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" path="m0,0l1833271,,1833271,423214,,423214,,0e" fillcolor="#ed462e" stroked="f" strokeweight="0">
+              <v:shape id="Shape 472" o:spid="_x0000_s1030" style="position:absolute;width:18332;height:1787;visibility:visible;mso-wrap-style:square;v-text-anchor:top" coordsize="1833271,423214" o:gfxdata="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" path="m,l1833271,r,423214l,423214,,e" fillcolor="#ed462e" stroked="f" strokeweight="0">
                 <v:stroke miterlimit="83231f" joinstyle="miter"/>
                 <v:path arrowok="t" textboxrect="0,0,1833271,423214"/>
               </v:shape>
-              <v:shape id="Shape_x0020_473" o:spid="_x0000_s1031" style="position:absolute;left:1833271;width:1923707;height:178765;visibility:visible;mso-wrap-style:square;v-text-anchor:top" coordsize="1923707,423214" o:gfxdata="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" path="m0,0l1923707,,1923707,423214,,423214,,0e" fillcolor="#2c9cfb" stroked="f" strokeweight="0">
+              <v:shape id="Shape 473" o:spid="_x0000_s1031" style="position:absolute;left:18332;width:19237;height:1787;visibility:visible;mso-wrap-style:square;v-text-anchor:top" coordsize="1923707,423214" o:gfxdata="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" path="m,l1923707,r,423214l,423214,,e" fillcolor="#2c9cfb" stroked="f" strokeweight="0">
                 <v:stroke miterlimit="83231f" joinstyle="miter"/>
                 <v:path arrowok="t" textboxrect="0,0,1923707,423214"/>
               </v:shape>
-              <v:shape id="Shape_x0020_474" o:spid="_x0000_s1032" style="position:absolute;left:3756977;width:1923707;height:178765;visibility:visible;mso-wrap-style:square;v-text-anchor:top" coordsize="1923707,423214" o:gfxdata="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" path="m0,0l1923707,,1923707,423214,,423214,,0e" fillcolor="#fbcc33" stroked="f" strokeweight="0">
+              <v:shape id="Shape 474" o:spid="_x0000_s1032" style="position:absolute;left:37569;width:19237;height:1787;visibility:visible;mso-wrap-style:square;v-text-anchor:top" coordsize="1923707,423214" o:gfxdata="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" path="m,l1923707,r,423214l,423214,,e" fillcolor="#fbcc33" stroked="f" strokeweight="0">
                 <v:stroke miterlimit="83231f" joinstyle="miter"/>
                 <v:path arrowok="t" textboxrect="0,0,1923707,423214"/>
               </v:shape>
-              <v:shape id="Shape_x0020_475" o:spid="_x0000_s1033" style="position:absolute;left:5680672;width:1872653;height:178765;visibility:visible;mso-wrap-style:square;v-text-anchor:top" coordsize="1798569,423214" o:gfxdata="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" path="m0,0l1798569,,1798569,423214,,423214,,0e" fillcolor="#2e7ac7" stroked="f" strokeweight="0">
+              <v:shape id="Shape 475" o:spid="_x0000_s1033" style="position:absolute;left:56806;width:18727;height:1787;visibility:visible;mso-wrap-style:square;v-text-anchor:top" coordsize="1798569,423214" o:gfxdata="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" path="m,l1798569,r,423214l,423214,,e" fillcolor="#2e7ac7" stroked="f" strokeweight="0">
                 <v:stroke miterlimit="83231f" joinstyle="miter"/>
                 <v:path arrowok="t" textboxrect="0,0,1798569,423214"/>
               </v:shape>
-              <v:shape id="Shape_x0020_476" o:spid="_x0000_s1034" style="position:absolute;top:178803;width:7543800;height:612280;visibility:visible;mso-wrap-style:square;v-text-anchor:top" coordsize="7479241,612280" o:gfxdata="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" path="m0,0l7479241,,7479241,612280,,612280,,0e" fillcolor="black [3213]" stroked="f" strokeweight="0">
+              <v:shape id="Shape 476" o:spid="_x0000_s1034" style="position:absolute;top:1788;width:75438;height:6122;visibility:visible;mso-wrap-style:square;v-text-anchor:top" coordsize="7479241,612280" o:gfxdata="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" path="m,l7479241,r,612280l,612280,,e" fillcolor="black [3213]" stroked="f" strokeweight="0">
                 <v:stroke miterlimit="83231f" joinstyle="miter"/>
                 <v:path arrowok="t" textboxrect="0,0,7479241,612280"/>
               </v:shape>
-              <v:rect id="Rectangle_x0020_305" o:spid="_x0000_s1035" style="position:absolute;left:2181225;top:250718;width:3696800;height:574789;visibility:visible;mso-wrap-style:square;v-text-anchor:top" o:gfxdata="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" filled="f" stroked="f">
+              <v:rect id="Rectangle 305" o:spid="_x0000_s1035" style="position:absolute;left:21812;top:2507;width:36968;height:5748;visibility:visible;mso-wrap-style:square;v-text-anchor:top" o:gfxdata="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" filled="f" stroked="f">
                 <v:textbox inset="0,0,0,0">
                   <w:txbxContent>
                     <w:sdt>
@@ -3190,7 +3171,7 @@
                   </w:txbxContent>
                 </v:textbox>
               </v:rect>
-              <v:shape id="Shape_x0020_477" o:spid="_x0000_s1036" style="position:absolute;left:114300;top:1821181;width:7371080;height:45719;visibility:visible;mso-wrap-style:square;v-text-anchor:top" coordsize="6303912,24905" o:gfxdata="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" path="m0,0l6303912,,6303912,24905,,24905,,0e" fillcolor="black [3213]" stroked="f" strokeweight="0">
+              <v:shape id="Shape 477" o:spid="_x0000_s1036" style="position:absolute;left:1143;top:18211;width:73710;height:458;visibility:visible;mso-wrap-style:square;v-text-anchor:top" coordsize="6303912,24905" o:gfxdata="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" path="m,l6303912,r,24905l,24905,,e" fillcolor="black [3213]" stroked="f" strokeweight="0">
                 <v:stroke miterlimit="83231f" joinstyle="miter"/>
                 <v:path arrowok="t" textboxrect="0,0,6303912,24905"/>
               </v:shape>
@@ -3263,7 +3244,7 @@
             </wp:anchor>
           </w:drawing>
         </mc:Choice>
-        <mc:Fallback>
+        <mc:Fallback xmlns:mv="urn:schemas-microsoft-com:mac:vml" xmlns:mo="http://schemas.microsoft.com/office/mac/office/2008/main">
           <w:pict>
             <v:rect w14:anchorId="5A728155" id="Rectangle 15" o:spid="_x0000_s1037" style="position:absolute;left:0;text-align:left;margin-left:285.45pt;margin-top:28.95pt;width:228.65pt;height:25.85pt;z-index:251670528;visibility:visible;mso-wrap-style:square;mso-width-percent:0;mso-wrap-distance-left:9pt;mso-wrap-distance-top:0;mso-wrap-distance-right:9pt;mso-wrap-distance-bottom:0;mso-position-horizontal:absolute;mso-position-horizontal-relative:text;mso-position-vertical:absolute;mso-position-vertical-relative:text;mso-width-percent:0;mso-width-relative:margin;v-text-anchor:top" o:gfxdata="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" filled="f" stroked="f">
               <v:textbox inset="0,0,0,0">
@@ -3332,7 +3313,7 @@
       </w:pPr>
     </w:pPrDefault>
   </w:docDefaults>
-  <w:latentStyles w:defLockedState="0" w:defUIPriority="99" w:defSemiHidden="0" w:defUnhideWhenUsed="0" w:defQFormat="0" w:count="380">
+  <w:latentStyles w:defLockedState="0" w:defUIPriority="99" w:defSemiHidden="0" w:defUnhideWhenUsed="0" w:defQFormat="0" w:count="371">
     <w:lsdException w:name="Normal" w:uiPriority="0" w:qFormat="1"/>
     <w:lsdException w:name="heading 1" w:uiPriority="9" w:qFormat="1"/>
     <w:lsdException w:name="heading 2" w:semiHidden="1" w:uiPriority="9" w:unhideWhenUsed="1" w:qFormat="1"/>
@@ -4302,7 +4283,7 @@
 </file>
 
 <file path=customXml/itemProps1.xml><?xml version="1.0" encoding="utf-8"?>
-<ds:datastoreItem xmlns:ds="http://schemas.openxmlformats.org/officeDocument/2006/customXml" ds:itemID="{26CDB9F6-3463-E94C-891D-78B860BBC335}">
+<ds:datastoreItem xmlns:ds="http://schemas.openxmlformats.org/officeDocument/2006/customXml" ds:itemID="{F36ABE23-6250-4BC7-861D-179457AF9117}">
   <ds:schemaRefs>
     <ds:schemaRef ds:uri="http://schemas.openxmlformats.org/officeDocument/2006/bibliography"/>
   </ds:schemaRefs>

</xml_diff>

<commit_message>
Changed method of DNS setting
</commit_message>
<xml_diff>
--- a/Pi Connecting/4 Raspberry Pi Connecting - Sharing my Connection.docx
+++ b/Pi Connecting/4 Raspberry Pi Connecting - Sharing my Connection.docx
@@ -526,9 +526,17 @@
         </w:rPr>
         <w:lastRenderedPageBreak/>
         <w:drawing>
-          <wp:inline distT="0" distB="0" distL="0" distR="0" wp14:anchorId="4261B275" wp14:editId="39081496">
+          <wp:anchor distT="0" distB="0" distL="114300" distR="114300" simplePos="0" relativeHeight="251658240" behindDoc="0" locked="0" layoutInCell="1" allowOverlap="1" wp14:anchorId="1973C669" wp14:editId="51F381D8">
+            <wp:simplePos x="731520" y="2216506"/>
+            <wp:positionH relativeFrom="column">
+              <wp:align>left</wp:align>
+            </wp:positionH>
+            <wp:positionV relativeFrom="paragraph">
+              <wp:align>top</wp:align>
+            </wp:positionV>
             <wp:extent cx="3886200" cy="4381500"/>
             <wp:effectExtent l="0" t="0" r="0" b="0"/>
+            <wp:wrapSquare wrapText="bothSides"/>
             <wp:docPr id="16" name="Picture 16"/>
             <wp:cNvGraphicFramePr>
               <a:graphicFrameLocks xmlns:a="http://schemas.openxmlformats.org/drawingml/2006/main" noChangeAspect="1"/>
@@ -541,7 +549,13 @@
                     <pic:cNvPicPr/>
                   </pic:nvPicPr>
                   <pic:blipFill>
-                    <a:blip r:embed="rId11"/>
+                    <a:blip r:embed="rId11">
+                      <a:extLst>
+                        <a:ext uri="{28A0092B-C50C-407E-A947-70E740481C1C}">
+                          <a14:useLocalDpi xmlns:a14="http://schemas.microsoft.com/office/drawing/2010/main" val="0"/>
+                        </a:ext>
+                      </a:extLst>
+                    </a:blip>
                     <a:stretch>
                       <a:fillRect/>
                     </a:stretch>
@@ -558,8 +572,39 @@
                 </pic:pic>
               </a:graphicData>
             </a:graphic>
-          </wp:inline>
+          </wp:anchor>
         </w:drawing>
+      </w:r>
+    </w:p>
+    <w:p/>
+    <w:p/>
+    <w:p/>
+    <w:p/>
+    <w:p/>
+    <w:p/>
+    <w:p/>
+    <w:p/>
+    <w:p/>
+    <w:p/>
+    <w:p>
+      <w:pPr>
+        <w:pStyle w:val="SushiNormal"/>
+        <w:ind w:left="-288"/>
+      </w:pPr>
+    </w:p>
+    <w:p>
+      <w:pPr>
+        <w:pStyle w:val="SushiNormal"/>
+        <w:tabs>
+          <w:tab w:val="center" w:pos="1219"/>
+        </w:tabs>
+        <w:ind w:left="-288"/>
+      </w:pPr>
+      <w:r>
+        <w:tab/>
+      </w:r>
+      <w:r>
+        <w:br w:type="textWrapping" w:clear="all"/>
       </w:r>
     </w:p>
     <w:p>
@@ -647,93 +692,131 @@
         <w:t>5</w:t>
       </w:r>
       <w:r>
-        <w:t xml:space="preserve"> The address the Pi will get may vary each time the Pi is connected. One method of finding the Pi is to ping each available IP address. A command line batch file ‘findmypi.bat’ is included to help automate this.</w:t>
-      </w:r>
-    </w:p>
-    <w:p>
-      <w:pPr>
-        <w:pStyle w:val="SushiNormal"/>
-        <w:ind w:left="-288"/>
+        <w:t xml:space="preserve"> The address the Pi will get may vary each time the Pi is connected.</w:t>
+      </w:r>
+      <w:r>
+        <w:t xml:space="preserve"> Open a Command Prompt and ping the following host (assuming </w:t>
+      </w:r>
+      <w:proofErr w:type="spellStart"/>
+      <w:r>
+        <w:t>your</w:t>
+      </w:r>
+      <w:proofErr w:type="spellEnd"/>
+      <w:r>
+        <w:t xml:space="preserve"> have not changed the hostname of your Pi)</w:t>
+      </w:r>
+      <w:r>
+        <w:t xml:space="preserve"> </w:t>
+      </w:r>
+    </w:p>
+    <w:p>
+      <w:pPr>
+        <w:pStyle w:val="SushiCommand"/>
+      </w:pPr>
+      <w:proofErr w:type="gramStart"/>
+      <w:r>
+        <w:t>ping</w:t>
+      </w:r>
+      <w:proofErr w:type="gramEnd"/>
+      <w:r>
+        <w:t xml:space="preserve"> raspberrypi.mshome.net</w:t>
+      </w:r>
+    </w:p>
+    <w:p>
+      <w:pPr>
+        <w:pStyle w:val="SushiNormal"/>
+        <w:ind w:left="-288"/>
+      </w:pPr>
+      <w:r>
         <w:rPr>
           <w:b/>
           <w:i/>
         </w:rPr>
-      </w:pPr>
-    </w:p>
-    <w:p>
-      <w:pPr>
-        <w:pStyle w:val="SushiNormal"/>
-        <w:ind w:left="-288"/>
-      </w:pPr>
+        <w:t>For Mac</w:t>
+      </w:r>
       <w:r>
         <w:rPr>
           <w:b/>
           <w:i/>
         </w:rPr>
-        <w:t>For Mac</w:t>
-      </w:r>
+        <w:t xml:space="preserve"> OSX users you should find that the </w:t>
+      </w:r>
+      <w:proofErr w:type="spellStart"/>
+      <w:proofErr w:type="gramStart"/>
       <w:r>
         <w:rPr>
           <w:b/>
           <w:i/>
         </w:rPr>
-        <w:t xml:space="preserve"> OSX users you should find that the </w:t>
+        <w:t>arp</w:t>
+      </w:r>
+      <w:proofErr w:type="spellEnd"/>
+      <w:proofErr w:type="gramEnd"/>
+      <w:r>
+        <w:rPr>
+          <w:b/>
+          <w:i/>
+        </w:rPr>
+        <w:t xml:space="preserve"> table is updated automatically. </w:t>
+      </w:r>
+    </w:p>
+    <w:p>
+      <w:pPr>
+        <w:pStyle w:val="SushiNormal"/>
+        <w:ind w:left="-288"/>
+      </w:pPr>
+      <w:r>
+        <w:t>Another method of finding the Pi is to ping each available IP address</w:t>
+      </w:r>
+      <w:r>
+        <w:t xml:space="preserve"> on the Subnet the Pi is connected to</w:t>
+      </w:r>
+      <w:r>
+        <w:t>. A command line batch file ‘findmypi.bat’ is included to help automate this.</w:t>
+      </w:r>
+    </w:p>
+    <w:p>
+      <w:pPr>
+        <w:pStyle w:val="SushiNormal"/>
+        <w:ind w:left="-288"/>
+      </w:pPr>
+      <w:r>
+        <w:t xml:space="preserve">Once you have run this once, </w:t>
+      </w:r>
+      <w:r>
+        <w:t xml:space="preserve">you can now check the </w:t>
       </w:r>
       <w:proofErr w:type="spellStart"/>
-      <w:r>
-        <w:rPr>
-          <w:b/>
-          <w:i/>
-        </w:rPr>
+      <w:proofErr w:type="gramStart"/>
+      <w:r>
         <w:t>arp</w:t>
       </w:r>
       <w:proofErr w:type="spellEnd"/>
-      <w:r>
-        <w:rPr>
-          <w:b/>
-          <w:i/>
-        </w:rPr>
-        <w:t xml:space="preserve"> table is updated automatically. </w:t>
-      </w:r>
-    </w:p>
-    <w:p>
-      <w:pPr>
-        <w:pStyle w:val="SushiNormal"/>
-        <w:ind w:left="-288"/>
-      </w:pPr>
-      <w:r>
-        <w:t xml:space="preserve">Once you have run this once, </w:t>
-      </w:r>
-      <w:r>
-        <w:t xml:space="preserve">you can now check the </w:t>
-      </w:r>
+      <w:proofErr w:type="gramEnd"/>
+      <w:r>
+        <w:t xml:space="preserve"> table to see what computers are known: </w:t>
+      </w:r>
+      <w:r>
+        <w:t>run this command</w:t>
+      </w:r>
+      <w:r>
+        <w:t xml:space="preserve"> in a Command Prompt</w:t>
+      </w:r>
+      <w:r>
+        <w:t>/Terminal Window</w:t>
+      </w:r>
+    </w:p>
+    <w:p>
+      <w:pPr>
+        <w:pStyle w:val="SushiCommand"/>
+      </w:pPr>
       <w:proofErr w:type="spellStart"/>
+      <w:proofErr w:type="gramStart"/>
       <w:r>
         <w:t>arp</w:t>
       </w:r>
       <w:proofErr w:type="spellEnd"/>
-      <w:r>
-        <w:t xml:space="preserve"> table to see what computers are known: </w:t>
-      </w:r>
-      <w:r>
-        <w:t>run this command</w:t>
-      </w:r>
-      <w:r>
-        <w:t xml:space="preserve"> in a Command Prompt</w:t>
-      </w:r>
-      <w:r>
-        <w:t>/Terminal Window</w:t>
-      </w:r>
-    </w:p>
-    <w:p>
-      <w:pPr>
-        <w:pStyle w:val="SushiCommand"/>
-      </w:pPr>
-      <w:proofErr w:type="spellStart"/>
-      <w:r>
-        <w:t>arp</w:t>
-      </w:r>
-      <w:proofErr w:type="spellEnd"/>
+      <w:proofErr w:type="gramEnd"/>
       <w:r>
         <w:t xml:space="preserve"> -a</w:t>
       </w:r>
@@ -884,43 +967,250 @@
         <w:pStyle w:val="SushiNormal"/>
         <w:ind w:left="-288"/>
       </w:pPr>
-    </w:p>
-    <w:p>
-      <w:pPr>
-        <w:pStyle w:val="SushiNormal"/>
-        <w:ind w:left="-288"/>
-      </w:pPr>
       <w:r>
         <w:rPr>
           <w:rStyle w:val="SushiSectionNumber"/>
         </w:rPr>
+        <w:t>5</w:t>
+      </w:r>
+      <w:r>
+        <w:t xml:space="preserve"> If you want to keep the Pi on the same Static IP address, you can set this address in the Network Manager. The next time the Pi restarts it will have the same address. However this is only safe when you know you are going to connect the Pi to the same network (via the Ethernet Port) the next time you use it.</w:t>
+      </w:r>
+      <w:r>
+        <w:t xml:space="preserve"> This option also allows you to set a DNS value to ensure your Pi can navigate around the internet.</w:t>
+      </w:r>
+    </w:p>
+    <w:p>
+      <w:pPr>
+        <w:pStyle w:val="SushiNormal"/>
+        <w:ind w:left="-288"/>
+      </w:pPr>
+    </w:p>
+    <w:p>
+      <w:pPr>
+        <w:pStyle w:val="SushiNormal"/>
+        <w:ind w:left="-288"/>
+      </w:pPr>
+      <w:r>
+        <w:t>In a Terminal Window edit the file /</w:t>
+      </w:r>
+      <w:proofErr w:type="spellStart"/>
+      <w:r>
+        <w:t>etc</w:t>
+      </w:r>
+      <w:proofErr w:type="spellEnd"/>
+      <w:r>
+        <w:t>/</w:t>
+      </w:r>
+      <w:proofErr w:type="spellStart"/>
+      <w:r>
+        <w:t>dhcpcd.conf</w:t>
+      </w:r>
+      <w:proofErr w:type="spellEnd"/>
+    </w:p>
+    <w:p>
+      <w:pPr>
+        <w:pStyle w:val="SushiNormal"/>
+        <w:ind w:left="-288"/>
+      </w:pPr>
+    </w:p>
+    <w:p>
+      <w:pPr>
+        <w:pStyle w:val="SushiCommand"/>
+      </w:pPr>
+      <w:r>
+        <w:t xml:space="preserve">$ </w:t>
+      </w:r>
+      <w:proofErr w:type="spellStart"/>
+      <w:proofErr w:type="gramStart"/>
+      <w:r>
+        <w:t>sudo</w:t>
+      </w:r>
+      <w:proofErr w:type="spellEnd"/>
+      <w:proofErr w:type="gramEnd"/>
+      <w:r>
+        <w:t xml:space="preserve"> </w:t>
+      </w:r>
+      <w:proofErr w:type="spellStart"/>
+      <w:r>
+        <w:t>nano</w:t>
+      </w:r>
+      <w:proofErr w:type="spellEnd"/>
+      <w:r>
+        <w:t xml:space="preserve"> /</w:t>
+      </w:r>
+      <w:proofErr w:type="spellStart"/>
+      <w:r>
+        <w:t>etc</w:t>
+      </w:r>
+      <w:proofErr w:type="spellEnd"/>
+      <w:r>
+        <w:t>/</w:t>
+      </w:r>
+      <w:proofErr w:type="spellStart"/>
+      <w:r>
+        <w:t>dhcpcd.conf</w:t>
+      </w:r>
+      <w:proofErr w:type="spellEnd"/>
+    </w:p>
+    <w:p>
+      <w:pPr>
+        <w:pStyle w:val="SushiNormal"/>
+        <w:ind w:left="-288"/>
+      </w:pPr>
+    </w:p>
+    <w:p>
+      <w:pPr>
+        <w:pStyle w:val="SushiNormal"/>
+        <w:ind w:left="-288"/>
+      </w:pPr>
+      <w:r>
+        <w:t>Add the following lines to the end of the file:</w:t>
+      </w:r>
+    </w:p>
+    <w:p>
+      <w:pPr>
+        <w:pStyle w:val="SushiNormal"/>
+        <w:ind w:left="-288"/>
+      </w:pPr>
+    </w:p>
+    <w:p>
+      <w:pPr>
+        <w:pStyle w:val="SushiCode"/>
+      </w:pPr>
+      <w:proofErr w:type="gramStart"/>
+      <w:r>
+        <w:t>interface</w:t>
+      </w:r>
+      <w:proofErr w:type="gramEnd"/>
+      <w:r>
+        <w:t xml:space="preserve"> eth0</w:t>
+      </w:r>
+    </w:p>
+    <w:p>
+      <w:pPr>
+        <w:pStyle w:val="SushiCode"/>
+      </w:pPr>
+      <w:r>
+        <w:t xml:space="preserve">     </w:t>
+      </w:r>
+      <w:proofErr w:type="gramStart"/>
+      <w:r>
+        <w:t>s</w:t>
+      </w:r>
+      <w:r>
+        <w:t>tatic</w:t>
+      </w:r>
+      <w:proofErr w:type="gramEnd"/>
+      <w:r>
+        <w:t xml:space="preserve"> </w:t>
+      </w:r>
+      <w:proofErr w:type="spellStart"/>
+      <w:r>
+        <w:t>ip_address</w:t>
+      </w:r>
+      <w:proofErr w:type="spellEnd"/>
+      <w:r>
+        <w:t>=192.168.137.5/24</w:t>
+      </w:r>
+    </w:p>
+    <w:p>
+      <w:pPr>
+        <w:pStyle w:val="SushiCode"/>
+      </w:pPr>
+      <w:r>
+        <w:t xml:space="preserve">     </w:t>
+      </w:r>
+      <w:proofErr w:type="gramStart"/>
+      <w:r>
+        <w:t>static</w:t>
+      </w:r>
+      <w:proofErr w:type="gramEnd"/>
+      <w:r>
+        <w:t xml:space="preserve"> routers=192.168.137.1</w:t>
+      </w:r>
+    </w:p>
+    <w:p>
+      <w:pPr>
+        <w:pStyle w:val="SushiCode"/>
+      </w:pPr>
+      <w:r>
+        <w:t xml:space="preserve">     </w:t>
+      </w:r>
+      <w:proofErr w:type="gramStart"/>
+      <w:r>
+        <w:t>static</w:t>
+      </w:r>
+      <w:proofErr w:type="gramEnd"/>
+      <w:r>
+        <w:t xml:space="preserve"> </w:t>
+      </w:r>
+      <w:proofErr w:type="spellStart"/>
+      <w:r>
+        <w:t>domain_name_servers</w:t>
+      </w:r>
+      <w:proofErr w:type="spellEnd"/>
+      <w:r>
+        <w:t>=8.8.8.8</w:t>
+      </w:r>
+    </w:p>
+    <w:p>
+      <w:pPr>
+        <w:pStyle w:val="SushiNormal"/>
+        <w:ind w:left="-288"/>
+      </w:pPr>
+    </w:p>
+    <w:p>
+      <w:pPr>
+        <w:pStyle w:val="SushiNormal"/>
+        <w:ind w:left="-288"/>
+        <w:rPr>
+          <w:i/>
+        </w:rPr>
+      </w:pPr>
+      <w:r>
+        <w:rPr>
+          <w:i/>
+        </w:rPr>
+        <w:t>Reboot the Pi.</w:t>
+      </w:r>
+    </w:p>
+    <w:p>
+      <w:pPr>
+        <w:pStyle w:val="SushiNormal"/>
+        <w:ind w:left="-288"/>
+      </w:pPr>
+    </w:p>
+    <w:p>
+      <w:pPr>
+        <w:pStyle w:val="SushiNormal"/>
+        <w:ind w:left="-288"/>
+      </w:pPr>
+      <w:r>
+        <w:t>When you eventually get to the UI you will see these settings reflected in the Network Manager:</w:t>
+      </w:r>
+    </w:p>
+    <w:p>
+      <w:pPr>
+        <w:pStyle w:val="SushiNormal"/>
+        <w:ind w:left="-288"/>
+      </w:pPr>
+    </w:p>
+    <w:p>
+      <w:pPr>
+        <w:pStyle w:val="SushiNormal"/>
+        <w:ind w:left="-288"/>
+      </w:pPr>
+      <w:r>
+        <w:rPr>
+          <w:noProof/>
+        </w:rPr>
         <w:lastRenderedPageBreak/>
-        <w:t>6</w:t>
-      </w:r>
-      <w:r>
-        <w:t xml:space="preserve"> </w:t>
-      </w:r>
-      <w:r>
-        <w:t xml:space="preserve">Finally, when using this method you may need to set the DNS address manually on the </w:t>
-      </w:r>
-      <w:r>
-        <w:t>network preferences on the Pi if you want to surf the internet or download additional content to the Pi.</w:t>
-      </w:r>
-    </w:p>
-    <w:p>
-      <w:pPr>
-        <w:pStyle w:val="SushiNormal"/>
-        <w:ind w:left="-288"/>
-      </w:pPr>
-      <w:r>
-        <w:rPr>
-          <w:noProof/>
-        </w:rPr>
         <w:drawing>
-          <wp:inline distT="0" distB="0" distL="0" distR="0" wp14:anchorId="744CAF9F" wp14:editId="3CFA5522">
-            <wp:extent cx="2914650" cy="3000375"/>
-            <wp:effectExtent l="0" t="0" r="0" b="9525"/>
-            <wp:docPr id="21" name="Picture 21"/>
+          <wp:inline distT="0" distB="0" distL="0" distR="0" wp14:anchorId="1A5647ED" wp14:editId="7B121514">
+            <wp:extent cx="2914650" cy="3028950"/>
+            <wp:effectExtent l="0" t="0" r="0" b="0"/>
+            <wp:docPr id="11" name="Picture 11"/>
             <wp:cNvGraphicFramePr>
               <a:graphicFrameLocks xmlns:a="http://schemas.openxmlformats.org/drawingml/2006/main" noChangeAspect="1"/>
             </wp:cNvGraphicFramePr>
@@ -940,7 +1230,7 @@
                   <pic:spPr>
                     <a:xfrm>
                       <a:off x="0" y="0"/>
-                      <a:ext cx="2914650" cy="3000375"/>
+                      <a:ext cx="2914650" cy="3028950"/>
                     </a:xfrm>
                     <a:prstGeom prst="rect">
                       <a:avLst/>
@@ -956,159 +1246,55 @@
     <w:p>
       <w:pPr>
         <w:pStyle w:val="SushiNormal"/>
-        <w:ind w:left="-288"/>
-      </w:pPr>
-    </w:p>
-    <w:p>
-      <w:pPr>
-        <w:pStyle w:val="SushiNormal"/>
-        <w:ind w:left="-288"/>
-      </w:pPr>
-      <w:r>
-        <w:t>If you have not yet got access to the GUI interface, then you can set this from the command line by editing a file /</w:t>
+      </w:pPr>
+    </w:p>
+    <w:p>
+      <w:pPr>
+        <w:pStyle w:val="SushiNormal"/>
+        <w:ind w:left="-288"/>
+        <w:rPr>
+          <w:i/>
+        </w:rPr>
+      </w:pPr>
+      <w:r>
+        <w:rPr>
+          <w:i/>
+        </w:rPr>
+        <w:t>8</w:t>
+      </w:r>
+      <w:r>
+        <w:rPr>
+          <w:i/>
+        </w:rPr>
+        <w:t xml:space="preserve">.8.8.8 </w:t>
+      </w:r>
+      <w:proofErr w:type="gramStart"/>
+      <w:r>
+        <w:rPr>
+          <w:i/>
+        </w:rPr>
+        <w:t>is</w:t>
+      </w:r>
+      <w:proofErr w:type="gramEnd"/>
+      <w:r>
+        <w:rPr>
+          <w:i/>
+        </w:rPr>
+        <w:t xml:space="preserve"> </w:t>
       </w:r>
       <w:proofErr w:type="spellStart"/>
       <w:r>
-        <w:t>etc</w:t>
+        <w:rPr>
+          <w:i/>
+        </w:rPr>
+        <w:t>google’s</w:t>
       </w:r>
       <w:proofErr w:type="spellEnd"/>
       <w:r>
-        <w:t>/</w:t>
-      </w:r>
-      <w:proofErr w:type="spellStart"/>
-      <w:r>
-        <w:t>resolv.conf</w:t>
-      </w:r>
-      <w:proofErr w:type="spellEnd"/>
-      <w:r>
-        <w:t>:</w:t>
-      </w:r>
-    </w:p>
-    <w:p>
-      <w:pPr>
-        <w:pStyle w:val="SushiCommand"/>
-      </w:pPr>
-      <w:r>
-        <w:t xml:space="preserve">$ </w:t>
-      </w:r>
-      <w:proofErr w:type="spellStart"/>
-      <w:r>
-        <w:t>sudo</w:t>
-      </w:r>
-      <w:proofErr w:type="spellEnd"/>
-      <w:r>
-        <w:t xml:space="preserve"> </w:t>
-      </w:r>
-      <w:proofErr w:type="spellStart"/>
-      <w:r>
-        <w:t>nano</w:t>
-      </w:r>
-      <w:proofErr w:type="spellEnd"/>
-      <w:r>
-        <w:t xml:space="preserve"> /</w:t>
-      </w:r>
-      <w:proofErr w:type="spellStart"/>
-      <w:r>
-        <w:t>etc</w:t>
-      </w:r>
-      <w:proofErr w:type="spellEnd"/>
-      <w:r>
-        <w:t>/</w:t>
-      </w:r>
-      <w:proofErr w:type="spellStart"/>
-      <w:r>
-        <w:t>resolv.conf</w:t>
-      </w:r>
-      <w:proofErr w:type="spellEnd"/>
-    </w:p>
-    <w:p>
-      <w:pPr>
-        <w:pStyle w:val="SushiNormal"/>
-        <w:ind w:left="-288"/>
-      </w:pPr>
-      <w:r>
-        <w:t>and adding the line:</w:t>
-      </w:r>
-    </w:p>
-    <w:p>
-      <w:pPr>
-        <w:pStyle w:val="SushiCommand"/>
-      </w:pPr>
-      <w:proofErr w:type="spellStart"/>
-      <w:r>
-        <w:t>nameserver</w:t>
-      </w:r>
-      <w:proofErr w:type="spellEnd"/>
-      <w:r>
-        <w:t xml:space="preserve"> 8.8.8.8</w:t>
-      </w:r>
-    </w:p>
-    <w:p>
-      <w:pPr>
-        <w:pStyle w:val="SushiNormal"/>
-        <w:ind w:left="-288"/>
-      </w:pPr>
-      <w:r>
-        <w:t>No reboot is required</w:t>
-      </w:r>
-    </w:p>
-    <w:p>
-      <w:pPr>
-        <w:pStyle w:val="SushiNormal"/>
-        <w:ind w:left="-288"/>
-      </w:pPr>
-    </w:p>
-    <w:p>
-      <w:pPr>
-        <w:pStyle w:val="SushiNormal"/>
-        <w:ind w:left="-288"/>
-        <w:rPr>
-          <w:i/>
-        </w:rPr>
-      </w:pPr>
-      <w:r>
-        <w:rPr>
-          <w:i/>
-        </w:rPr>
-        <w:t xml:space="preserve">8.8.8.8 is </w:t>
-      </w:r>
-      <w:proofErr w:type="spellStart"/>
-      <w:r>
-        <w:rPr>
-          <w:i/>
-        </w:rPr>
-        <w:t>google’s</w:t>
-      </w:r>
-      <w:proofErr w:type="spellEnd"/>
-      <w:r>
         <w:rPr>
           <w:i/>
         </w:rPr>
         <w:t xml:space="preserve"> DNS server you may use a different value if needed.</w:t>
-      </w:r>
-    </w:p>
-    <w:p>
-      <w:pPr>
-        <w:pStyle w:val="SushiNormal"/>
-        <w:ind w:left="-288"/>
-        <w:rPr>
-          <w:i/>
-        </w:rPr>
-      </w:pPr>
-    </w:p>
-    <w:p>
-      <w:pPr>
-        <w:pStyle w:val="SushiNormal"/>
-        <w:ind w:left="-288"/>
-        <w:rPr>
-          <w:i/>
-        </w:rPr>
-      </w:pPr>
-      <w:r>
-        <w:rPr>
-          <w:i/>
-        </w:rPr>
-        <w:t xml:space="preserve">The next time you connect your Pi to your PC/Laptop it may get a different address. You will need to check the address of your Pi each time it boots. </w:t>
       </w:r>
     </w:p>
     <w:p>
@@ -1132,6 +1318,7 @@
       <w:r>
         <w:rPr>
           <w:i/>
+          <w:color w:val="58595B"/>
         </w:rPr>
         <w:br w:type="page"/>
       </w:r>
@@ -1250,7 +1437,15 @@
         <w:t>2</w:t>
       </w:r>
       <w:r>
-        <w:t xml:space="preserve"> Now click on Sharing option and Share the </w:t>
+        <w:t xml:space="preserve"> Now click on </w:t>
+      </w:r>
+      <w:proofErr w:type="gramStart"/>
+      <w:r>
+        <w:t>Sharing</w:t>
+      </w:r>
+      <w:proofErr w:type="gramEnd"/>
+      <w:r>
+        <w:t xml:space="preserve"> option and Share the </w:t>
       </w:r>
       <w:proofErr w:type="spellStart"/>
       <w:r>
@@ -1548,10 +1743,12 @@
         <w:t xml:space="preserve">$ </w:t>
       </w:r>
       <w:proofErr w:type="spellStart"/>
+      <w:proofErr w:type="gramStart"/>
       <w:r>
         <w:t>nmap</w:t>
       </w:r>
       <w:proofErr w:type="spellEnd"/>
+      <w:proofErr w:type="gramEnd"/>
       <w:r>
         <w:t xml:space="preserve"> -v -</w:t>
       </w:r>
@@ -1727,6 +1924,55 @@
     </w:p>
     <w:p>
       <w:pPr>
+        <w:spacing w:after="160"/>
+        <w:ind w:left="0"/>
+        <w:rPr>
+          <w:i/>
+        </w:rPr>
+      </w:pPr>
+      <w:r>
+        <w:rPr>
+          <w:i/>
+        </w:rPr>
+        <w:br w:type="page"/>
+      </w:r>
+    </w:p>
+    <w:p>
+      <w:pPr>
+        <w:spacing w:after="160"/>
+        <w:ind w:left="0"/>
+        <w:rPr>
+          <w:i/>
+        </w:rPr>
+      </w:pPr>
+      <w:r>
+        <w:rPr>
+          <w:i/>
+        </w:rPr>
+        <w:lastRenderedPageBreak/>
+        <w:t>Useful References:</w:t>
+      </w:r>
+    </w:p>
+    <w:p>
+      <w:pPr>
+        <w:pStyle w:val="SushiNormal"/>
+        <w:ind w:left="-288"/>
+        <w:rPr>
+          <w:i/>
+        </w:rPr>
+      </w:pPr>
+      <w:hyperlink r:id="rId19" w:history="1">
+        <w:r>
+          <w:rPr>
+            <w:rStyle w:val="Hyperlink"/>
+            <w:i/>
+          </w:rPr>
+          <w:t>http://carbonstone.blogspot.ie/2014/02/connecting-to-pi-from-laptops-ethernet.html</w:t>
+        </w:r>
+      </w:hyperlink>
+    </w:p>
+    <w:p>
+      <w:pPr>
         <w:pStyle w:val="SushiNormal"/>
         <w:ind w:left="-288"/>
         <w:rPr>
@@ -1735,8 +1981,12 @@
       </w:pPr>
     </w:p>
     <w:sectPr>
-      <w:headerReference w:type="default" r:id="rId19"/>
-      <w:footerReference w:type="default" r:id="rId20"/>
+      <w:headerReference w:type="even" r:id="rId20"/>
+      <w:headerReference w:type="default" r:id="rId21"/>
+      <w:footerReference w:type="even" r:id="rId22"/>
+      <w:footerReference w:type="default" r:id="rId23"/>
+      <w:headerReference w:type="first" r:id="rId24"/>
+      <w:footerReference w:type="first" r:id="rId25"/>
       <w:pgSz w:w="11906" w:h="16838"/>
       <w:pgMar w:top="1440" w:right="1440" w:bottom="1027" w:left="1440" w:header="720" w:footer="0" w:gutter="0"/>
       <w:cols w:space="720"/>
@@ -1772,6 +2022,16 @@
 </file>
 
 <file path=word/footer1.xml><?xml version="1.0" encoding="utf-8"?>
+<w:ftr xmlns:wpc="http://schemas.microsoft.com/office/word/2010/wordprocessingCanvas" xmlns:mc="http://schemas.openxmlformats.org/markup-compatibility/2006" xmlns:o="urn:schemas-microsoft-com:office:office" xmlns:r="http://schemas.openxmlformats.org/officeDocument/2006/relationships" xmlns:m="http://schemas.openxmlformats.org/officeDocument/2006/math" xmlns:v="urn:schemas-microsoft-com:vml" xmlns:wp14="http://schemas.microsoft.com/office/word/2010/wordprocessingDrawing" xmlns:wp="http://schemas.openxmlformats.org/drawingml/2006/wordprocessingDrawing" xmlns:w10="urn:schemas-microsoft-com:office:word" xmlns:w="http://schemas.openxmlformats.org/wordprocessingml/2006/main" xmlns:w14="http://schemas.microsoft.com/office/word/2010/wordml" xmlns:w15="http://schemas.microsoft.com/office/word/2012/wordml" xmlns:wpg="http://schemas.microsoft.com/office/word/2010/wordprocessingGroup" xmlns:wpi="http://schemas.microsoft.com/office/word/2010/wordprocessingInk" xmlns:wne="http://schemas.microsoft.com/office/word/2006/wordml" xmlns:wps="http://schemas.microsoft.com/office/word/2010/wordprocessingShape" mc:Ignorable="w14 w15 wp14">
+  <w:p>
+    <w:pPr>
+      <w:pStyle w:val="Footer"/>
+    </w:pPr>
+  </w:p>
+</w:ftr>
+</file>
+
+<file path=word/footer2.xml><?xml version="1.0" encoding="utf-8"?>
 <w:ftr xmlns:wpc="http://schemas.microsoft.com/office/word/2010/wordprocessingCanvas" xmlns:mc="http://schemas.openxmlformats.org/markup-compatibility/2006" xmlns:o="urn:schemas-microsoft-com:office:office" xmlns:r="http://schemas.openxmlformats.org/officeDocument/2006/relationships" xmlns:m="http://schemas.openxmlformats.org/officeDocument/2006/math" xmlns:v="urn:schemas-microsoft-com:vml" xmlns:wp14="http://schemas.microsoft.com/office/word/2010/wordprocessingDrawing" xmlns:wp="http://schemas.openxmlformats.org/drawingml/2006/wordprocessingDrawing" xmlns:w10="urn:schemas-microsoft-com:office:word" xmlns:w="http://schemas.openxmlformats.org/wordprocessingml/2006/main" xmlns:w14="http://schemas.microsoft.com/office/word/2010/wordml" xmlns:w15="http://schemas.microsoft.com/office/word/2012/wordml" xmlns:wpg="http://schemas.microsoft.com/office/word/2010/wordprocessingGroup" xmlns:wpi="http://schemas.microsoft.com/office/word/2010/wordprocessingInk" xmlns:wne="http://schemas.microsoft.com/office/word/2006/wordml" xmlns:wps="http://schemas.microsoft.com/office/word/2010/wordprocessingShape" mc:Ignorable="w14 w15 wp14">
   <w:p>
     <w:pPr>
@@ -2040,7 +2300,7 @@
             </wp:anchor>
           </w:drawing>
         </mc:Choice>
-        <mc:Fallback xmlns:mv="urn:schemas-microsoft-com:mac:vml" xmlns:mo="http://schemas.microsoft.com/office/mac/office/2008/main">
+        <mc:Fallback xmlns:mo="http://schemas.microsoft.com/office/mac/office/2008/main" xmlns:mv="urn:schemas-microsoft-com:mac:vml">
           <w:pict>
             <v:group w14:anchorId="4A2C75FA" id="Group 9" o:spid="_x0000_s1026" style="position:absolute;margin-left:-1in;margin-top:25.55pt;width:594.45pt;height:36.45pt;z-index:251664384;mso-height-relative:margin" coordorigin=",-689" coordsize="75495,3166" o:gfxdata="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">
               <v:shape id="Shape 472" o:spid="_x0000_s1027" style="position:absolute;top:-688;width:18332;height:3160;visibility:visible;mso-wrap-style:square;v-text-anchor:top" coordsize="1833271,423214" o:gfxdata="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" path="m,l1833271,r,423214l,423214,,e" fillcolor="#ed462e" stroked="f" strokeweight="0">
@@ -2191,6 +2451,16 @@
 </w:ftr>
 </file>
 
+<file path=word/footer3.xml><?xml version="1.0" encoding="utf-8"?>
+<w:ftr xmlns:wpc="http://schemas.microsoft.com/office/word/2010/wordprocessingCanvas" xmlns:mc="http://schemas.openxmlformats.org/markup-compatibility/2006" xmlns:o="urn:schemas-microsoft-com:office:office" xmlns:r="http://schemas.openxmlformats.org/officeDocument/2006/relationships" xmlns:m="http://schemas.openxmlformats.org/officeDocument/2006/math" xmlns:v="urn:schemas-microsoft-com:vml" xmlns:wp14="http://schemas.microsoft.com/office/word/2010/wordprocessingDrawing" xmlns:wp="http://schemas.openxmlformats.org/drawingml/2006/wordprocessingDrawing" xmlns:w10="urn:schemas-microsoft-com:office:word" xmlns:w="http://schemas.openxmlformats.org/wordprocessingml/2006/main" xmlns:w14="http://schemas.microsoft.com/office/word/2010/wordml" xmlns:w15="http://schemas.microsoft.com/office/word/2012/wordml" xmlns:wpg="http://schemas.microsoft.com/office/word/2010/wordprocessingGroup" xmlns:wpi="http://schemas.microsoft.com/office/word/2010/wordprocessingInk" xmlns:wne="http://schemas.microsoft.com/office/word/2006/wordml" xmlns:wps="http://schemas.microsoft.com/office/word/2010/wordprocessingShape" mc:Ignorable="w14 w15 wp14">
+  <w:p>
+    <w:pPr>
+      <w:pStyle w:val="Footer"/>
+    </w:pPr>
+  </w:p>
+</w:ftr>
+</file>
+
 <file path=word/footnotes.xml><?xml version="1.0" encoding="utf-8"?>
 <w:footnotes xmlns:wpc="http://schemas.microsoft.com/office/word/2010/wordprocessingCanvas" xmlns:mc="http://schemas.openxmlformats.org/markup-compatibility/2006" xmlns:o="urn:schemas-microsoft-com:office:office" xmlns:r="http://schemas.openxmlformats.org/officeDocument/2006/relationships" xmlns:m="http://schemas.openxmlformats.org/officeDocument/2006/math" xmlns:v="urn:schemas-microsoft-com:vml" xmlns:wp14="http://schemas.microsoft.com/office/word/2010/wordprocessingDrawing" xmlns:wp="http://schemas.openxmlformats.org/drawingml/2006/wordprocessingDrawing" xmlns:w10="urn:schemas-microsoft-com:office:word" xmlns:w="http://schemas.openxmlformats.org/wordprocessingml/2006/main" xmlns:w14="http://schemas.microsoft.com/office/word/2010/wordml" xmlns:w15="http://schemas.microsoft.com/office/word/2012/wordml" xmlns:wpg="http://schemas.microsoft.com/office/word/2010/wordprocessingGroup" xmlns:wpi="http://schemas.microsoft.com/office/word/2010/wordprocessingInk" xmlns:wne="http://schemas.microsoft.com/office/word/2006/wordml" xmlns:wps="http://schemas.microsoft.com/office/word/2010/wordprocessingShape" mc:Ignorable="w14 w15 wp14">
   <w:footnote w:type="separator" w:id="-1">
@@ -2222,153 +2492,16 @@
     <w:pPr>
       <w:pStyle w:val="Header"/>
     </w:pPr>
-    <w:r>
-      <w:rPr>
-        <w:noProof/>
-      </w:rPr>
-      <mc:AlternateContent>
-        <mc:Choice Requires="wps">
-          <w:drawing>
-            <wp:anchor distT="0" distB="0" distL="114300" distR="114300" simplePos="0" relativeHeight="251669504" behindDoc="0" locked="0" layoutInCell="1" allowOverlap="1" wp14:anchorId="651B29CD" wp14:editId="5E1F9462">
-              <wp:simplePos x="0" y="0"/>
-              <wp:positionH relativeFrom="column">
-                <wp:posOffset>2066926</wp:posOffset>
-              </wp:positionH>
-              <wp:positionV relativeFrom="paragraph">
-                <wp:posOffset>695325</wp:posOffset>
-              </wp:positionV>
-              <wp:extent cx="4452620" cy="328295"/>
-              <wp:effectExtent l="0" t="0" r="0" b="0"/>
-              <wp:wrapNone/>
-              <wp:docPr id="14" name="Rectangle 14"/>
-              <wp:cNvGraphicFramePr/>
-              <a:graphic xmlns:a="http://schemas.openxmlformats.org/drawingml/2006/main">
-                <a:graphicData uri="http://schemas.microsoft.com/office/word/2010/wordprocessingShape">
-                  <wps:wsp>
-                    <wps:cNvSpPr/>
-                    <wps:spPr>
-                      <a:xfrm>
-                        <a:off x="0" y="0"/>
-                        <a:ext cx="4452620" cy="328295"/>
-                      </a:xfrm>
-                      <a:prstGeom prst="rect">
-                        <a:avLst/>
-                      </a:prstGeom>
-                      <a:ln>
-                        <a:noFill/>
-                      </a:ln>
-                    </wps:spPr>
-                    <wps:txbx>
-                      <w:txbxContent>
-                        <w:p>
-                          <w:pPr>
-                            <w:pStyle w:val="SushiHeaderTextBold"/>
-                          </w:pPr>
-                          <w:sdt>
-                            <w:sdtPr>
-                              <w:rPr>
-                                <w:rStyle w:val="SushiHeaderTextChar"/>
-                                <w:b w:val="0"/>
-                              </w:rPr>
-                              <w:alias w:val="Subject"/>
-                              <w:tag w:val=""/>
-                              <w:id w:val="259346977"/>
-                              <w:dataBinding w:prefixMappings="xmlns:ns0='http://purl.org/dc/elements/1.1/' xmlns:ns1='http://schemas.openxmlformats.org/package/2006/metadata/core-properties' " w:xpath="/ns1:coreProperties[1]/ns0:subject[1]" w:storeItemID="{6C3C8BC8-F283-45AE-878A-BAB7291924A1}"/>
-                              <w:text/>
-                            </w:sdtPr>
-                            <w:sdtEndPr>
-                              <w:rPr>
-                                <w:rStyle w:val="SushiHeaderTextChar"/>
-                              </w:rPr>
-                            </w:sdtEndPr>
-                            <w:sdtContent>
-                              <w:r>
-                                <w:rPr>
-                                  <w:rStyle w:val="SushiHeaderTextChar"/>
-                                  <w:b w:val="0"/>
-                                </w:rPr>
-                                <w:t>sharing my Internet connection</w:t>
-                              </w:r>
-                            </w:sdtContent>
-                          </w:sdt>
-                        </w:p>
-                        <w:p>
-                          <w:pPr>
-                            <w:pStyle w:val="SushiHeaderTextBold"/>
-                          </w:pPr>
-                        </w:p>
-                      </w:txbxContent>
-                    </wps:txbx>
-                    <wps:bodyPr horzOverflow="overflow" vert="horz" wrap="square" lIns="0" tIns="0" rIns="0" bIns="0" rtlCol="0">
-                      <a:noAutofit/>
-                    </wps:bodyPr>
-                  </wps:wsp>
-                </a:graphicData>
-              </a:graphic>
-              <wp14:sizeRelH relativeFrom="margin">
-                <wp14:pctWidth>0</wp14:pctWidth>
-              </wp14:sizeRelH>
-            </wp:anchor>
-          </w:drawing>
-        </mc:Choice>
-        <mc:Fallback xmlns:mv="urn:schemas-microsoft-com:mac:vml" xmlns:mo="http://schemas.microsoft.com/office/mac/office/2008/main">
-          <w:pict>
-            <v:rect w14:anchorId="778AF77E" id="Rectangle 14" o:spid="_x0000_s1026" style="position:absolute;left:0;text-align:left;margin-left:162.75pt;margin-top:54.75pt;width:350.6pt;height:25.85pt;z-index:251669504;visibility:visible;mso-wrap-style:square;mso-width-percent:0;mso-wrap-distance-left:9pt;mso-wrap-distance-top:0;mso-wrap-distance-right:9pt;mso-wrap-distance-bottom:0;mso-position-horizontal:absolute;mso-position-horizontal-relative:text;mso-position-vertical:absolute;mso-position-vertical-relative:text;mso-width-percent:0;mso-width-relative:margin;v-text-anchor:top" o:gfxdata="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" filled="f" stroked="f">
-              <v:textbox inset="0,0,0,0">
-                <w:txbxContent>
-                  <w:p>
-                    <w:pPr>
-                      <w:pStyle w:val="SushiHeaderTextBold"/>
-                    </w:pPr>
-                    <w:sdt>
-                      <w:sdtPr>
-                        <w:rPr>
-                          <w:rStyle w:val="SushiHeaderTextChar"/>
-                          <w:b w:val="0"/>
-                        </w:rPr>
-                        <w:alias w:val="Subject"/>
-                        <w:tag w:val=""/>
-                        <w:id w:val="259346977"/>
-                        <w:dataBinding w:prefixMappings="xmlns:ns0='http://purl.org/dc/elements/1.1/' xmlns:ns1='http://schemas.openxmlformats.org/package/2006/metadata/core-properties' " w:xpath="/ns1:coreProperties[1]/ns0:subject[1]" w:storeItemID="{6C3C8BC8-F283-45AE-878A-BAB7291924A1}"/>
-                        <w:text/>
-                      </w:sdtPr>
-                      <w:sdtEndPr>
-                        <w:rPr>
-                          <w:rStyle w:val="SushiHeaderTextChar"/>
-                        </w:rPr>
-                      </w:sdtEndPr>
-                      <w:sdtContent>
-                        <w:proofErr w:type="gramStart"/>
-                        <w:r>
-                          <w:rPr>
-                            <w:rStyle w:val="SushiHeaderTextChar"/>
-                            <w:b w:val="0"/>
-                          </w:rPr>
-                          <w:t>sharing</w:t>
-                        </w:r>
-                        <w:proofErr w:type="gramEnd"/>
-                        <w:r>
-                          <w:rPr>
-                            <w:rStyle w:val="SushiHeaderTextChar"/>
-                            <w:b w:val="0"/>
-                          </w:rPr>
-                          <w:t xml:space="preserve"> my Internet connection</w:t>
-                        </w:r>
-                      </w:sdtContent>
-                    </w:sdt>
-                  </w:p>
-                  <w:p>
-                    <w:pPr>
-                      <w:pStyle w:val="SushiHeaderTextBold"/>
-                    </w:pPr>
-                  </w:p>
-                </w:txbxContent>
-              </v:textbox>
-            </v:rect>
-          </w:pict>
-        </mc:Fallback>
-      </mc:AlternateContent>
-    </w:r>
+  </w:p>
+</w:hdr>
+</file>
+
+<file path=word/header2.xml><?xml version="1.0" encoding="utf-8"?>
+<w:hdr xmlns:wpc="http://schemas.microsoft.com/office/word/2010/wordprocessingCanvas" xmlns:mc="http://schemas.openxmlformats.org/markup-compatibility/2006" xmlns:o="urn:schemas-microsoft-com:office:office" xmlns:r="http://schemas.openxmlformats.org/officeDocument/2006/relationships" xmlns:m="http://schemas.openxmlformats.org/officeDocument/2006/math" xmlns:v="urn:schemas-microsoft-com:vml" xmlns:wp14="http://schemas.microsoft.com/office/word/2010/wordprocessingDrawing" xmlns:wp="http://schemas.openxmlformats.org/drawingml/2006/wordprocessingDrawing" xmlns:w10="urn:schemas-microsoft-com:office:word" xmlns:w="http://schemas.openxmlformats.org/wordprocessingml/2006/main" xmlns:w14="http://schemas.microsoft.com/office/word/2010/wordml" xmlns:w15="http://schemas.microsoft.com/office/word/2012/wordml" xmlns:wpg="http://schemas.microsoft.com/office/word/2010/wordprocessingGroup" xmlns:wpi="http://schemas.microsoft.com/office/word/2010/wordprocessingInk" xmlns:wne="http://schemas.microsoft.com/office/word/2006/wordml" xmlns:wps="http://schemas.microsoft.com/office/word/2010/wordprocessingShape" mc:Ignorable="w14 w15 wp14">
+  <w:p>
+    <w:pPr>
+      <w:pStyle w:val="Header"/>
+    </w:pPr>
     <w:r>
       <w:rPr>
         <w:rFonts w:ascii="Calibri" w:eastAsia="Calibri" w:hAnsi="Calibri" w:cs="Calibri"/>
@@ -2379,7 +2512,7 @@
       <mc:AlternateContent>
         <mc:Choice Requires="wpg">
           <w:drawing>
-            <wp:anchor distT="0" distB="0" distL="114300" distR="114300" simplePos="0" relativeHeight="251668480" behindDoc="0" locked="0" layoutInCell="1" allowOverlap="1" wp14:anchorId="7C8C578D" wp14:editId="2F07C844">
+            <wp:anchor distT="0" distB="0" distL="114300" distR="114300" simplePos="0" relativeHeight="251668480" behindDoc="0" locked="0" layoutInCell="1" allowOverlap="1" wp14:anchorId="7C8C578D" wp14:editId="2231DFBF">
               <wp:simplePos x="0" y="0"/>
               <wp:positionH relativeFrom="page">
                 <wp:align>left</wp:align>
@@ -2430,8 +2563,8 @@
                       <wps:cNvSpPr/>
                       <wps:spPr>
                         <a:xfrm>
-                          <a:off x="6307455" y="1524959"/>
-                          <a:ext cx="1130935" cy="307923"/>
+                          <a:off x="6206250" y="1531669"/>
+                          <a:ext cx="1279130" cy="307923"/>
                         </a:xfrm>
                         <a:prstGeom prst="rect">
                           <a:avLst/>
@@ -2492,7 +2625,7 @@
                                 <w:noProof/>
                                 <w:sz w:val="30"/>
                               </w:rPr>
-                              <w:t>11</w:t>
+                              <w:t>13</w:t>
                             </w:r>
                             <w:r>
                               <w:rPr>
@@ -2549,7 +2682,7 @@
                                 <w:noProof/>
                                 <w:sz w:val="30"/>
                               </w:rPr>
-                              <w:t>11</w:t>
+                              <w:t>13</w:t>
                             </w:r>
                             <w:r>
                               <w:rPr>
@@ -2964,7 +3097,7 @@
         </mc:Choice>
         <mc:Fallback>
           <w:pict>
-            <v:group w14:anchorId="7C8C578D" id="Group 369" o:spid="_x0000_s1027" style="position:absolute;left:0;text-align:left;margin-left:0;margin-top:0;width:594.75pt;height:147pt;z-index:251668480;mso-position-horizontal:left;mso-position-horizontal-relative:page;mso-position-vertical:top;mso-position-vertical-relative:page;mso-width-relative:margin" coordsize="75533,18669" o:gfxdata="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">
+            <v:group w14:anchorId="7C8C578D" id="Group 369" o:spid="_x0000_s1026" style="position:absolute;left:0;text-align:left;margin-left:0;margin-top:0;width:594.75pt;height:147pt;z-index:251668480;mso-position-horizontal:left;mso-position-horizontal-relative:page;mso-position-vertical:top;mso-position-vertical-relative:page;mso-width-relative:margin" coordsize="75533,18669" o:gfxdata="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">
               <v:shapetype id="_x0000_t75" coordsize="21600,21600" o:spt="75" o:preferrelative="t" path="m@4@5l@4@11@9@11@9@5xe" filled="f" stroked="f">
                 <v:stroke joinstyle="miter"/>
                 <v:formulas>
@@ -2984,10 +3117,10 @@
                 <v:path o:extrusionok="f" gradientshapeok="t" o:connecttype="rect"/>
                 <o:lock v:ext="edit" aspectratio="t"/>
               </v:shapetype>
-              <v:shape id="Picture 8" o:spid="_x0000_s1028" type="#_x0000_t75" style="position:absolute;left:6280;top:9081;width:28124;height:7947;visibility:visible;mso-wrap-style:square" o:gfxdata="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">
+              <v:shape id="Picture 8" o:spid="_x0000_s1027" type="#_x0000_t75" style="position:absolute;left:6280;top:9081;width:28124;height:7947;visibility:visible;mso-wrap-style:square" o:gfxdata="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">
                 <v:imagedata r:id="rId2" o:title=""/>
               </v:shape>
-              <v:rect id="Rectangle 13" o:spid="_x0000_s1029" style="position:absolute;left:63074;top:15249;width:11309;height:3079;visibility:visible;mso-wrap-style:square;v-text-anchor:top" o:gfxdata="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" filled="f" stroked="f">
+              <v:rect id="Rectangle 13" o:spid="_x0000_s1028" style="position:absolute;left:62062;top:15316;width:12791;height:3079;visibility:visible;mso-wrap-style:square;v-text-anchor:top" o:gfxdata="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" filled="f" stroked="f">
                 <v:textbox inset="0,0,0,0">
                   <w:txbxContent>
                     <w:p>
@@ -3040,7 +3173,7 @@
                           <w:noProof/>
                           <w:sz w:val="30"/>
                         </w:rPr>
-                        <w:t>11</w:t>
+                        <w:t>13</w:t>
                       </w:r>
                       <w:r>
                         <w:rPr>
@@ -3097,7 +3230,7 @@
                           <w:noProof/>
                           <w:sz w:val="30"/>
                         </w:rPr>
-                        <w:t>11</w:t>
+                        <w:t>13</w:t>
                       </w:r>
                       <w:r>
                         <w:rPr>
@@ -3111,27 +3244,27 @@
                   </w:txbxContent>
                 </v:textbox>
               </v:rect>
-              <v:shape id="Shape 472" o:spid="_x0000_s1030" style="position:absolute;width:18332;height:1787;visibility:visible;mso-wrap-style:square;v-text-anchor:top" coordsize="1833271,423214" o:gfxdata="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" path="m,l1833271,r,423214l,423214,,e" fillcolor="#ed462e" stroked="f" strokeweight="0">
+              <v:shape id="Shape 472" o:spid="_x0000_s1029" style="position:absolute;width:18332;height:1787;visibility:visible;mso-wrap-style:square;v-text-anchor:top" coordsize="1833271,423214" o:gfxdata="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" path="m,l1833271,r,423214l,423214,,e" fillcolor="#ed462e" stroked="f" strokeweight="0">
                 <v:stroke miterlimit="83231f" joinstyle="miter"/>
                 <v:path arrowok="t" textboxrect="0,0,1833271,423214"/>
               </v:shape>
-              <v:shape id="Shape 473" o:spid="_x0000_s1031" style="position:absolute;left:18332;width:19237;height:1787;visibility:visible;mso-wrap-style:square;v-text-anchor:top" coordsize="1923707,423214" o:gfxdata="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" path="m,l1923707,r,423214l,423214,,e" fillcolor="#2c9cfb" stroked="f" strokeweight="0">
+              <v:shape id="Shape 473" o:spid="_x0000_s1030" style="position:absolute;left:18332;width:19237;height:1787;visibility:visible;mso-wrap-style:square;v-text-anchor:top" coordsize="1923707,423214" o:gfxdata="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" path="m,l1923707,r,423214l,423214,,e" fillcolor="#2c9cfb" stroked="f" strokeweight="0">
                 <v:stroke miterlimit="83231f" joinstyle="miter"/>
                 <v:path arrowok="t" textboxrect="0,0,1923707,423214"/>
               </v:shape>
-              <v:shape id="Shape 474" o:spid="_x0000_s1032" style="position:absolute;left:37569;width:19237;height:1787;visibility:visible;mso-wrap-style:square;v-text-anchor:top" coordsize="1923707,423214" o:gfxdata="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" path="m,l1923707,r,423214l,423214,,e" fillcolor="#fbcc33" stroked="f" strokeweight="0">
+              <v:shape id="Shape 474" o:spid="_x0000_s1031" style="position:absolute;left:37569;width:19237;height:1787;visibility:visible;mso-wrap-style:square;v-text-anchor:top" coordsize="1923707,423214" o:gfxdata="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" path="m,l1923707,r,423214l,423214,,e" fillcolor="#fbcc33" stroked="f" strokeweight="0">
                 <v:stroke miterlimit="83231f" joinstyle="miter"/>
                 <v:path arrowok="t" textboxrect="0,0,1923707,423214"/>
               </v:shape>
-              <v:shape id="Shape 475" o:spid="_x0000_s1033" style="position:absolute;left:56806;width:18727;height:1787;visibility:visible;mso-wrap-style:square;v-text-anchor:top" coordsize="1798569,423214" o:gfxdata="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" path="m,l1798569,r,423214l,423214,,e" fillcolor="#2e7ac7" stroked="f" strokeweight="0">
+              <v:shape id="Shape 475" o:spid="_x0000_s1032" style="position:absolute;left:56806;width:18727;height:1787;visibility:visible;mso-wrap-style:square;v-text-anchor:top" coordsize="1798569,423214" o:gfxdata="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" path="m,l1798569,r,423214l,423214,,e" fillcolor="#2e7ac7" stroked="f" strokeweight="0">
                 <v:stroke miterlimit="83231f" joinstyle="miter"/>
                 <v:path arrowok="t" textboxrect="0,0,1798569,423214"/>
               </v:shape>
-              <v:shape id="Shape 476" o:spid="_x0000_s1034" style="position:absolute;top:1788;width:75438;height:6122;visibility:visible;mso-wrap-style:square;v-text-anchor:top" coordsize="7479241,612280" o:gfxdata="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" path="m,l7479241,r,612280l,612280,,e" fillcolor="black [3213]" stroked="f" strokeweight="0">
+              <v:shape id="Shape 476" o:spid="_x0000_s1033" style="position:absolute;top:1788;width:75438;height:6122;visibility:visible;mso-wrap-style:square;v-text-anchor:top" coordsize="7479241,612280" o:gfxdata="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" path="m,l7479241,r,612280l,612280,,e" fillcolor="black [3213]" stroked="f" strokeweight="0">
                 <v:stroke miterlimit="83231f" joinstyle="miter"/>
                 <v:path arrowok="t" textboxrect="0,0,7479241,612280"/>
               </v:shape>
-              <v:rect id="Rectangle 305" o:spid="_x0000_s1035" style="position:absolute;left:21812;top:2507;width:36968;height:5748;visibility:visible;mso-wrap-style:square;v-text-anchor:top" o:gfxdata="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" filled="f" stroked="f">
+              <v:rect id="Rectangle 305" o:spid="_x0000_s1034" style="position:absolute;left:21812;top:2507;width:36968;height:5748;visibility:visible;mso-wrap-style:square;v-text-anchor:top" o:gfxdata="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" filled="f" stroked="f">
                 <v:textbox inset="0,0,0,0">
                   <w:txbxContent>
                     <w:sdt>
@@ -3171,12 +3304,159 @@
                   </w:txbxContent>
                 </v:textbox>
               </v:rect>
-              <v:shape id="Shape 477" o:spid="_x0000_s1036" style="position:absolute;left:1143;top:18211;width:73710;height:458;visibility:visible;mso-wrap-style:square;v-text-anchor:top" coordsize="6303912,24905" o:gfxdata="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" path="m,l6303912,r,24905l,24905,,e" fillcolor="black [3213]" stroked="f" strokeweight="0">
+              <v:shape id="Shape 477" o:spid="_x0000_s1035" style="position:absolute;left:1143;top:18211;width:73710;height:458;visibility:visible;mso-wrap-style:square;v-text-anchor:top" coordsize="6303912,24905" o:gfxdata="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" path="m,l6303912,r,24905l,24905,,e" fillcolor="black [3213]" stroked="f" strokeweight="0">
                 <v:stroke miterlimit="83231f" joinstyle="miter"/>
                 <v:path arrowok="t" textboxrect="0,0,6303912,24905"/>
               </v:shape>
               <w10:wrap type="topAndBottom" anchorx="page" anchory="page"/>
             </v:group>
+          </w:pict>
+        </mc:Fallback>
+      </mc:AlternateContent>
+    </w:r>
+    <w:r>
+      <w:rPr>
+        <w:noProof/>
+      </w:rPr>
+      <mc:AlternateContent>
+        <mc:Choice Requires="wps">
+          <w:drawing>
+            <wp:anchor distT="0" distB="0" distL="114300" distR="114300" simplePos="0" relativeHeight="251669504" behindDoc="0" locked="0" layoutInCell="1" allowOverlap="1" wp14:anchorId="651B29CD" wp14:editId="7E5F9D30">
+              <wp:simplePos x="0" y="0"/>
+              <wp:positionH relativeFrom="column">
+                <wp:posOffset>2066926</wp:posOffset>
+              </wp:positionH>
+              <wp:positionV relativeFrom="paragraph">
+                <wp:posOffset>695325</wp:posOffset>
+              </wp:positionV>
+              <wp:extent cx="4452620" cy="328295"/>
+              <wp:effectExtent l="0" t="0" r="0" b="0"/>
+              <wp:wrapNone/>
+              <wp:docPr id="14" name="Rectangle 14"/>
+              <wp:cNvGraphicFramePr/>
+              <a:graphic xmlns:a="http://schemas.openxmlformats.org/drawingml/2006/main">
+                <a:graphicData uri="http://schemas.microsoft.com/office/word/2010/wordprocessingShape">
+                  <wps:wsp>
+                    <wps:cNvSpPr/>
+                    <wps:spPr>
+                      <a:xfrm>
+                        <a:off x="0" y="0"/>
+                        <a:ext cx="4452620" cy="328295"/>
+                      </a:xfrm>
+                      <a:prstGeom prst="rect">
+                        <a:avLst/>
+                      </a:prstGeom>
+                      <a:ln>
+                        <a:noFill/>
+                      </a:ln>
+                    </wps:spPr>
+                    <wps:txbx>
+                      <w:txbxContent>
+                        <w:p>
+                          <w:pPr>
+                            <w:pStyle w:val="SushiHeaderTextBold"/>
+                          </w:pPr>
+                          <w:sdt>
+                            <w:sdtPr>
+                              <w:rPr>
+                                <w:rStyle w:val="SushiHeaderTextChar"/>
+                                <w:b w:val="0"/>
+                              </w:rPr>
+                              <w:alias w:val="Subject"/>
+                              <w:tag w:val=""/>
+                              <w:id w:val="259346977"/>
+                              <w:dataBinding w:prefixMappings="xmlns:ns0='http://purl.org/dc/elements/1.1/' xmlns:ns1='http://schemas.openxmlformats.org/package/2006/metadata/core-properties' " w:xpath="/ns1:coreProperties[1]/ns0:subject[1]" w:storeItemID="{6C3C8BC8-F283-45AE-878A-BAB7291924A1}"/>
+                              <w:text/>
+                            </w:sdtPr>
+                            <w:sdtEndPr>
+                              <w:rPr>
+                                <w:rStyle w:val="SushiHeaderTextChar"/>
+                              </w:rPr>
+                            </w:sdtEndPr>
+                            <w:sdtContent>
+                              <w:proofErr w:type="gramStart"/>
+                              <w:r>
+                                <w:rPr>
+                                  <w:rStyle w:val="SushiHeaderTextChar"/>
+                                  <w:b w:val="0"/>
+                                </w:rPr>
+                                <w:t>sharing</w:t>
+                              </w:r>
+                              <w:proofErr w:type="gramEnd"/>
+                              <w:r>
+                                <w:rPr>
+                                  <w:rStyle w:val="SushiHeaderTextChar"/>
+                                  <w:b w:val="0"/>
+                                </w:rPr>
+                                <w:t xml:space="preserve"> my Internet connection</w:t>
+                              </w:r>
+                            </w:sdtContent>
+                          </w:sdt>
+                        </w:p>
+                        <w:p>
+                          <w:pPr>
+                            <w:pStyle w:val="SushiHeaderTextBold"/>
+                          </w:pPr>
+                        </w:p>
+                      </w:txbxContent>
+                    </wps:txbx>
+                    <wps:bodyPr horzOverflow="overflow" vert="horz" wrap="square" lIns="0" tIns="0" rIns="0" bIns="0" rtlCol="0">
+                      <a:noAutofit/>
+                    </wps:bodyPr>
+                  </wps:wsp>
+                </a:graphicData>
+              </a:graphic>
+              <wp14:sizeRelH relativeFrom="margin">
+                <wp14:pctWidth>0</wp14:pctWidth>
+              </wp14:sizeRelH>
+            </wp:anchor>
+          </w:drawing>
+        </mc:Choice>
+        <mc:Fallback>
+          <w:pict>
+            <v:rect w14:anchorId="651B29CD" id="Rectangle 14" o:spid="_x0000_s1036" style="position:absolute;left:0;text-align:left;margin-left:162.75pt;margin-top:54.75pt;width:350.6pt;height:25.85pt;z-index:251669504;visibility:visible;mso-wrap-style:square;mso-width-percent:0;mso-wrap-distance-left:9pt;mso-wrap-distance-top:0;mso-wrap-distance-right:9pt;mso-wrap-distance-bottom:0;mso-position-horizontal:absolute;mso-position-horizontal-relative:text;mso-position-vertical:absolute;mso-position-vertical-relative:text;mso-width-percent:0;mso-width-relative:margin;v-text-anchor:top" o:gfxdata="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" filled="f" stroked="f">
+              <v:textbox inset="0,0,0,0">
+                <w:txbxContent>
+                  <w:p>
+                    <w:pPr>
+                      <w:pStyle w:val="SushiHeaderTextBold"/>
+                    </w:pPr>
+                    <w:sdt>
+                      <w:sdtPr>
+                        <w:rPr>
+                          <w:rStyle w:val="SushiHeaderTextChar"/>
+                          <w:b w:val="0"/>
+                        </w:rPr>
+                        <w:alias w:val="Subject"/>
+                        <w:tag w:val=""/>
+                        <w:id w:val="259346977"/>
+                        <w:dataBinding w:prefixMappings="xmlns:ns0='http://purl.org/dc/elements/1.1/' xmlns:ns1='http://schemas.openxmlformats.org/package/2006/metadata/core-properties' " w:xpath="/ns1:coreProperties[1]/ns0:subject[1]" w:storeItemID="{6C3C8BC8-F283-45AE-878A-BAB7291924A1}"/>
+                        <w:text/>
+                      </w:sdtPr>
+                      <w:sdtEndPr>
+                        <w:rPr>
+                          <w:rStyle w:val="SushiHeaderTextChar"/>
+                        </w:rPr>
+                      </w:sdtEndPr>
+                      <w:sdtContent>
+                        <w:r>
+                          <w:rPr>
+                            <w:rStyle w:val="SushiHeaderTextChar"/>
+                            <w:b w:val="0"/>
+                          </w:rPr>
+                          <w:t>sharing my Internet connection</w:t>
+                        </w:r>
+                      </w:sdtContent>
+                    </w:sdt>
+                  </w:p>
+                  <w:p>
+                    <w:pPr>
+                      <w:pStyle w:val="SushiHeaderTextBold"/>
+                    </w:pPr>
+                  </w:p>
+                </w:txbxContent>
+              </v:textbox>
+            </v:rect>
           </w:pict>
         </mc:Fallback>
       </mc:AlternateContent>
@@ -3224,8 +3504,13 @@
                             <w:pStyle w:val="SushiHeaderTextBold"/>
                           </w:pPr>
                           <w:r>
-                            <w:t>I’m Learning</w:t>
+                            <w:t xml:space="preserve">I’m </w:t>
                           </w:r>
+                          <w:proofErr w:type="gramStart"/>
+                          <w:r>
+                            <w:t>Learning</w:t>
+                          </w:r>
+                          <w:proofErr w:type="gramEnd"/>
                           <w:r>
                             <w:t xml:space="preserve"> about</w:t>
                           </w:r>
@@ -3244,9 +3529,9 @@
             </wp:anchor>
           </w:drawing>
         </mc:Choice>
-        <mc:Fallback xmlns:mv="urn:schemas-microsoft-com:mac:vml" xmlns:mo="http://schemas.microsoft.com/office/mac/office/2008/main">
+        <mc:Fallback>
           <w:pict>
-            <v:rect w14:anchorId="5A728155" id="Rectangle 15" o:spid="_x0000_s1037" style="position:absolute;left:0;text-align:left;margin-left:285.45pt;margin-top:28.95pt;width:228.65pt;height:25.85pt;z-index:251670528;visibility:visible;mso-wrap-style:square;mso-width-percent:0;mso-wrap-distance-left:9pt;mso-wrap-distance-top:0;mso-wrap-distance-right:9pt;mso-wrap-distance-bottom:0;mso-position-horizontal:absolute;mso-position-horizontal-relative:text;mso-position-vertical:absolute;mso-position-vertical-relative:text;mso-width-percent:0;mso-width-relative:margin;v-text-anchor:top" o:gfxdata="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" filled="f" stroked="f">
+            <v:rect w14:anchorId="589A9EE9" id="Rectangle 15" o:spid="_x0000_s1037" style="position:absolute;left:0;text-align:left;margin-left:285.45pt;margin-top:28.95pt;width:228.65pt;height:25.85pt;z-index:251670528;visibility:visible;mso-wrap-style:square;mso-width-percent:0;mso-wrap-distance-left:9pt;mso-wrap-distance-top:0;mso-wrap-distance-right:9pt;mso-wrap-distance-bottom:0;mso-position-horizontal:absolute;mso-position-horizontal-relative:text;mso-position-vertical:absolute;mso-position-vertical-relative:text;mso-width-percent:0;mso-width-relative:margin;v-text-anchor:top" o:gfxdata="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" filled="f" stroked="f">
               <v:textbox inset="0,0,0,0">
                 <w:txbxContent>
                   <w:p>
@@ -3254,13 +3539,8 @@
                       <w:pStyle w:val="SushiHeaderTextBold"/>
                     </w:pPr>
                     <w:r>
-                      <w:t xml:space="preserve">I’m </w:t>
+                      <w:t>I’m Learning</w:t>
                     </w:r>
-                    <w:proofErr w:type="gramStart"/>
-                    <w:r>
-                      <w:t>Learning</w:t>
-                    </w:r>
-                    <w:proofErr w:type="gramEnd"/>
                     <w:r>
                       <w:t xml:space="preserve"> about</w:t>
                     </w:r>
@@ -3274,20 +3554,24 @@
     </w:r>
     <w:r>
       <w:rPr>
-        <w:noProof/>
-      </w:rPr>
-      <w:t xml:space="preserve"> </w:t>
-    </w:r>
-    <w:r>
-      <w:rPr>
         <w:rFonts w:ascii="Calibri" w:eastAsia="Calibri" w:hAnsi="Calibri" w:cs="Calibri"/>
         <w:b/>
         <w:noProof/>
         <w:sz w:val="22"/>
       </w:rPr>
-      <w:t xml:space="preserve">  </w:t>
+      <w:t xml:space="preserve"> </w:t>
     </w:r>
   </w:p>
+  <w:p>
+    <w:pPr>
+      <w:pStyle w:val="Header"/>
+    </w:pPr>
+  </w:p>
+</w:hdr>
+</file>
+
+<file path=word/header3.xml><?xml version="1.0" encoding="utf-8"?>
+<w:hdr xmlns:wpc="http://schemas.microsoft.com/office/word/2010/wordprocessingCanvas" xmlns:mc="http://schemas.openxmlformats.org/markup-compatibility/2006" xmlns:o="urn:schemas-microsoft-com:office:office" xmlns:r="http://schemas.openxmlformats.org/officeDocument/2006/relationships" xmlns:m="http://schemas.openxmlformats.org/officeDocument/2006/math" xmlns:v="urn:schemas-microsoft-com:vml" xmlns:wp14="http://schemas.microsoft.com/office/word/2010/wordprocessingDrawing" xmlns:wp="http://schemas.openxmlformats.org/drawingml/2006/wordprocessingDrawing" xmlns:w10="urn:schemas-microsoft-com:office:word" xmlns:w="http://schemas.openxmlformats.org/wordprocessingml/2006/main" xmlns:w14="http://schemas.microsoft.com/office/word/2010/wordml" xmlns:w15="http://schemas.microsoft.com/office/word/2012/wordml" xmlns:wpg="http://schemas.microsoft.com/office/word/2010/wordprocessingGroup" xmlns:wpi="http://schemas.microsoft.com/office/word/2010/wordprocessingInk" xmlns:wne="http://schemas.microsoft.com/office/word/2006/wordml" xmlns:wps="http://schemas.microsoft.com/office/word/2010/wordprocessingShape" mc:Ignorable="w14 w15 wp14">
   <w:p>
     <w:pPr>
       <w:pStyle w:val="Header"/>
@@ -4014,6 +4298,58 @@
     <w:basedOn w:val="DefaultParagraphFont"/>
     <w:rsid w:val="008F35F6"/>
   </w:style>
+  <w:style w:type="paragraph" w:styleId="HTMLPreformatted">
+    <w:name w:val="HTML Preformatted"/>
+    <w:basedOn w:val="Normal"/>
+    <w:link w:val="HTMLPreformattedChar"/>
+    <w:uiPriority w:val="99"/>
+    <w:semiHidden/>
+    <w:unhideWhenUsed/>
+    <w:rsid w:val="008A06D7"/>
+    <w:pPr>
+      <w:shd w:val="clear" w:color="auto" w:fill="EEEEEE"/>
+      <w:tabs>
+        <w:tab w:val="left" w:pos="916"/>
+        <w:tab w:val="left" w:pos="1832"/>
+        <w:tab w:val="left" w:pos="2748"/>
+        <w:tab w:val="left" w:pos="3664"/>
+        <w:tab w:val="left" w:pos="4580"/>
+        <w:tab w:val="left" w:pos="5496"/>
+        <w:tab w:val="left" w:pos="6412"/>
+        <w:tab w:val="left" w:pos="7328"/>
+        <w:tab w:val="left" w:pos="8244"/>
+        <w:tab w:val="left" w:pos="9160"/>
+        <w:tab w:val="left" w:pos="10076"/>
+        <w:tab w:val="left" w:pos="10992"/>
+        <w:tab w:val="left" w:pos="11908"/>
+        <w:tab w:val="left" w:pos="12824"/>
+        <w:tab w:val="left" w:pos="13740"/>
+        <w:tab w:val="left" w:pos="14656"/>
+      </w:tabs>
+      <w:spacing w:after="240" w:line="240" w:lineRule="auto"/>
+      <w:ind w:left="0"/>
+    </w:pPr>
+    <w:rPr>
+      <w:rFonts w:ascii="Consolas" w:eastAsia="Times New Roman" w:hAnsi="Consolas" w:cs="Consolas"/>
+      <w:color w:val="auto"/>
+      <w:sz w:val="20"/>
+      <w:szCs w:val="20"/>
+    </w:rPr>
+  </w:style>
+  <w:style w:type="character" w:customStyle="1" w:styleId="HTMLPreformattedChar">
+    <w:name w:val="HTML Preformatted Char"/>
+    <w:basedOn w:val="DefaultParagraphFont"/>
+    <w:link w:val="HTMLPreformatted"/>
+    <w:uiPriority w:val="99"/>
+    <w:semiHidden/>
+    <w:rsid w:val="008A06D7"/>
+    <w:rPr>
+      <w:rFonts w:ascii="Consolas" w:eastAsia="Times New Roman" w:hAnsi="Consolas" w:cs="Consolas"/>
+      <w:sz w:val="20"/>
+      <w:szCs w:val="20"/>
+      <w:shd w:val="clear" w:color="auto" w:fill="EEEEEE"/>
+    </w:rPr>
+  </w:style>
 </w:styles>
 </file>
 
@@ -4283,7 +4619,7 @@
 </file>
 
 <file path=customXml/itemProps1.xml><?xml version="1.0" encoding="utf-8"?>
-<ds:datastoreItem xmlns:ds="http://schemas.openxmlformats.org/officeDocument/2006/customXml" ds:itemID="{F36ABE23-6250-4BC7-861D-179457AF9117}">
+<ds:datastoreItem xmlns:ds="http://schemas.openxmlformats.org/officeDocument/2006/customXml" ds:itemID="{B07F9A98-7F57-4996-B1F7-49892D596C29}">
   <ds:schemaRefs>
     <ds:schemaRef ds:uri="http://schemas.openxmlformats.org/officeDocument/2006/bibliography"/>
   </ds:schemaRefs>

</xml_diff>